<commit_message>
change parameters update report
</commit_message>
<xml_diff>
--- a/homework reports/Final project report.docx
+++ b/homework reports/Final project report.docx
@@ -14,13 +14,7 @@
         <w:rPr>
           <w:lang w:val="en-US"/>
         </w:rPr>
-        <w:t>Final project</w:t>
-      </w:r>
-      <w:r>
-        <w:rPr>
-          <w:lang w:val="en-US"/>
-        </w:rPr>
-        <w:t xml:space="preserve"> report</w:t>
+        <w:t>Final project report</w:t>
       </w:r>
     </w:p>
     <w:p>
@@ -344,6 +338,7 @@
       </w:pPr>
       <w:r>
         <w:rPr>
+          <w:noProof/>
           <w:lang w:val="en-US"/>
         </w:rPr>
         <w:drawing>
@@ -404,6 +399,7 @@
       </w:r>
       <w:r>
         <w:rPr>
+          <w:noProof/>
           <w:lang w:val="en-US"/>
         </w:rPr>
         <w:drawing>
@@ -559,7 +555,31 @@
         <w:rPr>
           <w:lang w:val="en-US"/>
         </w:rPr>
-        <w:t>, zoom, horizontal flip and brightness change. The final dataset consists of 260 positives and 260 negatives.</w:t>
+        <w:t xml:space="preserve">, zoom, horizontal flip and brightness change. The final dataset consists of </w:t>
+      </w:r>
+      <w:r>
+        <w:rPr>
+          <w:lang w:val="en-US"/>
+        </w:rPr>
+        <w:t>450</w:t>
+      </w:r>
+      <w:r>
+        <w:rPr>
+          <w:lang w:val="en-US"/>
+        </w:rPr>
+        <w:t xml:space="preserve"> positives and </w:t>
+      </w:r>
+      <w:r>
+        <w:rPr>
+          <w:lang w:val="en-US"/>
+        </w:rPr>
+        <w:t>500</w:t>
+      </w:r>
+      <w:r>
+        <w:rPr>
+          <w:lang w:val="en-US"/>
+        </w:rPr>
+        <w:t xml:space="preserve"> negatives.</w:t>
       </w:r>
     </w:p>
     <w:p>
@@ -569,6 +589,7 @@
       <w:r>
         <w:rPr>
           <w:rFonts w:ascii="Times New Roman" w:eastAsia="Times New Roman" w:hAnsi="Times New Roman" w:cs="Times New Roman"/>
+          <w:noProof/>
           <w:lang w:val="en-US" w:eastAsia="zh-CN"/>
         </w:rPr>
         <w:drawing>
@@ -714,7 +735,7 @@
         <w:rPr>
           <w:lang w:val="en-US" w:eastAsia="zh-CN"/>
         </w:rPr>
-        <w:t>, these text files are needed for the training process.</w:t>
+        <w:t>, these files are needed for the training process.</w:t>
       </w:r>
     </w:p>
     <w:p>
@@ -802,16 +823,16 @@
         <mc:AlternateContent>
           <mc:Choice Requires="wps">
             <w:drawing>
-              <wp:anchor distT="0" distB="0" distL="114300" distR="114300" simplePos="0" relativeHeight="251665408" behindDoc="0" locked="0" layoutInCell="1" allowOverlap="1" wp14:anchorId="0E89A0C9" wp14:editId="5FC33E96">
+              <wp:anchor distT="0" distB="0" distL="114300" distR="114300" simplePos="0" relativeHeight="251665408" behindDoc="0" locked="0" layoutInCell="1" allowOverlap="1" wp14:anchorId="0E89A0C9" wp14:editId="6D36CF16">
                 <wp:simplePos x="0" y="0"/>
                 <wp:positionH relativeFrom="column">
                   <wp:posOffset>0</wp:posOffset>
                 </wp:positionH>
                 <wp:positionV relativeFrom="paragraph">
-                  <wp:posOffset>819721</wp:posOffset>
+                  <wp:posOffset>819150</wp:posOffset>
                 </wp:positionV>
-                <wp:extent cx="1828800" cy="1828800"/>
-                <wp:effectExtent l="0" t="0" r="0" b="0"/>
+                <wp:extent cx="1828800" cy="439200"/>
+                <wp:effectExtent l="0" t="0" r="19050" b="18415"/>
                 <wp:wrapSquare wrapText="bothSides"/>
                 <wp:docPr id="7" name="Text Box 7"/>
                 <wp:cNvGraphicFramePr/>
@@ -822,7 +843,7 @@
                       <wps:spPr>
                         <a:xfrm>
                           <a:off x="0" y="0"/>
-                          <a:ext cx="1828800" cy="1828800"/>
+                          <a:ext cx="1828800" cy="439200"/>
                         </a:xfrm>
                         <a:prstGeom prst="rect">
                           <a:avLst/>
@@ -989,9 +1010,8 @@
                                 <w:szCs w:val="22"/>
                                 <w:lang w:val="en-GB" w:eastAsia="zh-CN"/>
                               </w:rPr>
-                              <w:t xml:space="preserve"> 240 -</w:t>
-                            </w:r>
-                            <w:proofErr w:type="spellStart"/>
+                              <w:t xml:space="preserve"> </w:t>
+                            </w:r>
                             <w:r>
                               <w:rPr>
                                 <w:rFonts w:ascii="AppleSystemUIFont" w:eastAsiaTheme="minorEastAsia" w:hAnsi="AppleSystemUIFont" w:cs="AppleSystemUIFont"/>
@@ -1001,9 +1021,8 @@
                                 <w:szCs w:val="22"/>
                                 <w:lang w:val="en-GB" w:eastAsia="zh-CN"/>
                               </w:rPr>
-                              <w:t>numNeg</w:t>
-                            </w:r>
-                            <w:proofErr w:type="spellEnd"/>
+                              <w:t>450</w:t>
+                            </w:r>
                             <w:r>
                               <w:rPr>
                                 <w:rFonts w:ascii="AppleSystemUIFont" w:eastAsiaTheme="minorEastAsia" w:hAnsi="AppleSystemUIFont" w:cs="AppleSystemUIFont"/>
@@ -1013,7 +1032,7 @@
                                 <w:szCs w:val="22"/>
                                 <w:lang w:val="en-GB" w:eastAsia="zh-CN"/>
                               </w:rPr>
-                              <w:t xml:space="preserve"> 240 -</w:t>
+                              <w:t xml:space="preserve"> -</w:t>
                             </w:r>
                             <w:proofErr w:type="spellStart"/>
                             <w:r>
@@ -1025,7 +1044,7 @@
                                 <w:szCs w:val="22"/>
                                 <w:lang w:val="en-GB" w:eastAsia="zh-CN"/>
                               </w:rPr>
-                              <w:t>numStages</w:t>
+                              <w:t>numNeg</w:t>
                             </w:r>
                             <w:proofErr w:type="spellEnd"/>
                             <w:r>
@@ -1037,9 +1056,8 @@
                                 <w:szCs w:val="22"/>
                                 <w:lang w:val="en-GB" w:eastAsia="zh-CN"/>
                               </w:rPr>
-                              <w:t xml:space="preserve"> 20 -w 50 -h 50 -</w:t>
-                            </w:r>
-                            <w:proofErr w:type="spellStart"/>
+                              <w:t xml:space="preserve"> </w:t>
+                            </w:r>
                             <w:r>
                               <w:rPr>
                                 <w:rFonts w:ascii="AppleSystemUIFont" w:eastAsiaTheme="minorEastAsia" w:hAnsi="AppleSystemUIFont" w:cs="AppleSystemUIFont"/>
@@ -1049,9 +1067,8 @@
                                 <w:szCs w:val="22"/>
                                 <w:lang w:val="en-GB" w:eastAsia="zh-CN"/>
                               </w:rPr>
-                              <w:t>featureType</w:t>
-                            </w:r>
-                            <w:proofErr w:type="spellEnd"/>
+                              <w:t>500</w:t>
+                            </w:r>
                             <w:r>
                               <w:rPr>
                                 <w:rFonts w:ascii="AppleSystemUIFont" w:eastAsiaTheme="minorEastAsia" w:hAnsi="AppleSystemUIFont" w:cs="AppleSystemUIFont"/>
@@ -1061,7 +1078,7 @@
                                 <w:szCs w:val="22"/>
                                 <w:lang w:val="en-GB" w:eastAsia="zh-CN"/>
                               </w:rPr>
-                              <w:t xml:space="preserve"> LBP -</w:t>
+                              <w:t xml:space="preserve"> -</w:t>
                             </w:r>
                             <w:proofErr w:type="spellStart"/>
                             <w:r>
@@ -1073,7 +1090,7 @@
                                 <w:szCs w:val="22"/>
                                 <w:lang w:val="en-GB" w:eastAsia="zh-CN"/>
                               </w:rPr>
-                              <w:t>maxFalseAlarmRate</w:t>
+                              <w:t>numStages</w:t>
                             </w:r>
                             <w:proofErr w:type="spellEnd"/>
                             <w:r>
@@ -1085,7 +1102,53 @@
                                 <w:szCs w:val="22"/>
                                 <w:lang w:val="en-GB" w:eastAsia="zh-CN"/>
                               </w:rPr>
-                              <w:t xml:space="preserve"> 0.2</w:t>
+                              <w:t xml:space="preserve"> 2</w:t>
+                            </w:r>
+                            <w:r>
+                              <w:rPr>
+                                <w:rFonts w:ascii="AppleSystemUIFont" w:eastAsiaTheme="minorEastAsia" w:hAnsi="AppleSystemUIFont" w:cs="AppleSystemUIFont"/>
+                                <w:i/>
+                                <w:iCs/>
+                                <w:sz w:val="22"/>
+                                <w:szCs w:val="22"/>
+                                <w:lang w:val="en-GB" w:eastAsia="zh-CN"/>
+                              </w:rPr>
+                              <w:t>4</w:t>
+                            </w:r>
+                            <w:r>
+                              <w:rPr>
+                                <w:rFonts w:ascii="AppleSystemUIFont" w:eastAsiaTheme="minorEastAsia" w:hAnsi="AppleSystemUIFont" w:cs="AppleSystemUIFont"/>
+                                <w:i/>
+                                <w:iCs/>
+                                <w:sz w:val="22"/>
+                                <w:szCs w:val="22"/>
+                                <w:lang w:val="en-GB" w:eastAsia="zh-CN"/>
+                              </w:rPr>
+                              <w:t xml:space="preserve"> -w 50 -h 50 -</w:t>
+                            </w:r>
+                            <w:proofErr w:type="spellStart"/>
+                            <w:r>
+                              <w:rPr>
+                                <w:rFonts w:ascii="AppleSystemUIFont" w:eastAsiaTheme="minorEastAsia" w:hAnsi="AppleSystemUIFont" w:cs="AppleSystemUIFont"/>
+                                <w:i/>
+                                <w:iCs/>
+                                <w:sz w:val="22"/>
+                                <w:szCs w:val="22"/>
+                                <w:lang w:val="en-GB" w:eastAsia="zh-CN"/>
+                              </w:rPr>
+                              <w:t>featureType</w:t>
+                            </w:r>
+                            <w:proofErr w:type="spellEnd"/>
+                            <w:r>
+                              <w:rPr>
+                                <w:rFonts w:ascii="AppleSystemUIFont" w:eastAsiaTheme="minorEastAsia" w:hAnsi="AppleSystemUIFont" w:cs="AppleSystemUIFont"/>
+                                <w:i/>
+                                <w:iCs/>
+                                <w:sz w:val="22"/>
+                                <w:szCs w:val="22"/>
+                                <w:lang w:val="en-GB" w:eastAsia="zh-CN"/>
+                              </w:rPr>
+                              <w:t xml:space="preserve"> LBP</w:t>
                             </w:r>
                           </w:p>
                         </w:txbxContent>
@@ -1094,19 +1157,21 @@
                         <a:prstTxWarp prst="textNoShape">
                           <a:avLst/>
                         </a:prstTxWarp>
-                        <a:spAutoFit/>
+                        <a:noAutofit/>
                       </wps:bodyPr>
                     </wps:wsp>
                   </a:graphicData>
                 </a:graphic>
+                <wp14:sizeRelV relativeFrom="margin">
+                  <wp14:pctHeight>0</wp14:pctHeight>
+                </wp14:sizeRelV>
               </wp:anchor>
             </w:drawing>
           </mc:Choice>
           <mc:Fallback>
             <w:pict>
-              <v:shape w14:anchorId="0E89A0C9" id="Text Box 7" o:spid="_x0000_s1027" type="#_x0000_t202" style="position:absolute;margin-left:0;margin-top:64.55pt;width:2in;height:2in;z-index:251665408;visibility:visible;mso-wrap-style:none;mso-wrap-distance-left:9pt;mso-wrap-distance-top:0;mso-wrap-distance-right:9pt;mso-wrap-distance-bottom:0;mso-position-horizontal:absolute;mso-position-horizontal-relative:text;mso-position-vertical:absolute;mso-position-vertical-relative:text;v-text-anchor:top" o:gfxdata="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" filled="f" strokeweight=".5pt">
-                <v:fill o:detectmouseclick="t"/>
-                <v:textbox style="mso-fit-shape-to-text:t">
+              <v:shape w14:anchorId="0E89A0C9" id="Text Box 7" o:spid="_x0000_s1027" type="#_x0000_t202" style="position:absolute;margin-left:0;margin-top:64.5pt;width:2in;height:34.6pt;z-index:251665408;visibility:visible;mso-wrap-style:none;mso-height-percent:0;mso-wrap-distance-left:9pt;mso-wrap-distance-top:0;mso-wrap-distance-right:9pt;mso-wrap-distance-bottom:0;mso-position-horizontal:absolute;mso-position-horizontal-relative:text;mso-position-vertical:absolute;mso-position-vertical-relative:text;mso-height-percent:0;mso-height-relative:margin;v-text-anchor:top" o:gfxdata="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" filled="f" strokeweight=".5pt">
+                <v:textbox>
                   <w:txbxContent>
                     <w:p>
                       <w:pPr>
@@ -1261,9 +1326,8 @@
                           <w:szCs w:val="22"/>
                           <w:lang w:val="en-GB" w:eastAsia="zh-CN"/>
                         </w:rPr>
-                        <w:t xml:space="preserve"> 240 -</w:t>
-                      </w:r>
-                      <w:proofErr w:type="spellStart"/>
+                        <w:t xml:space="preserve"> </w:t>
+                      </w:r>
                       <w:r>
                         <w:rPr>
                           <w:rFonts w:ascii="AppleSystemUIFont" w:eastAsiaTheme="minorEastAsia" w:hAnsi="AppleSystemUIFont" w:cs="AppleSystemUIFont"/>
@@ -1273,9 +1337,8 @@
                           <w:szCs w:val="22"/>
                           <w:lang w:val="en-GB" w:eastAsia="zh-CN"/>
                         </w:rPr>
-                        <w:t>numNeg</w:t>
-                      </w:r>
-                      <w:proofErr w:type="spellEnd"/>
+                        <w:t>450</w:t>
+                      </w:r>
                       <w:r>
                         <w:rPr>
                           <w:rFonts w:ascii="AppleSystemUIFont" w:eastAsiaTheme="minorEastAsia" w:hAnsi="AppleSystemUIFont" w:cs="AppleSystemUIFont"/>
@@ -1285,7 +1348,7 @@
                           <w:szCs w:val="22"/>
                           <w:lang w:val="en-GB" w:eastAsia="zh-CN"/>
                         </w:rPr>
-                        <w:t xml:space="preserve"> 240 -</w:t>
+                        <w:t xml:space="preserve"> -</w:t>
                       </w:r>
                       <w:proofErr w:type="spellStart"/>
                       <w:r>
@@ -1297,7 +1360,7 @@
                           <w:szCs w:val="22"/>
                           <w:lang w:val="en-GB" w:eastAsia="zh-CN"/>
                         </w:rPr>
-                        <w:t>numStages</w:t>
+                        <w:t>numNeg</w:t>
                       </w:r>
                       <w:proofErr w:type="spellEnd"/>
                       <w:r>
@@ -1309,9 +1372,8 @@
                           <w:szCs w:val="22"/>
                           <w:lang w:val="en-GB" w:eastAsia="zh-CN"/>
                         </w:rPr>
-                        <w:t xml:space="preserve"> 20 -w 50 -h 50 -</w:t>
-                      </w:r>
-                      <w:proofErr w:type="spellStart"/>
+                        <w:t xml:space="preserve"> </w:t>
+                      </w:r>
                       <w:r>
                         <w:rPr>
                           <w:rFonts w:ascii="AppleSystemUIFont" w:eastAsiaTheme="minorEastAsia" w:hAnsi="AppleSystemUIFont" w:cs="AppleSystemUIFont"/>
@@ -1321,9 +1383,8 @@
                           <w:szCs w:val="22"/>
                           <w:lang w:val="en-GB" w:eastAsia="zh-CN"/>
                         </w:rPr>
-                        <w:t>featureType</w:t>
-                      </w:r>
-                      <w:proofErr w:type="spellEnd"/>
+                        <w:t>500</w:t>
+                      </w:r>
                       <w:r>
                         <w:rPr>
                           <w:rFonts w:ascii="AppleSystemUIFont" w:eastAsiaTheme="minorEastAsia" w:hAnsi="AppleSystemUIFont" w:cs="AppleSystemUIFont"/>
@@ -1333,7 +1394,7 @@
                           <w:szCs w:val="22"/>
                           <w:lang w:val="en-GB" w:eastAsia="zh-CN"/>
                         </w:rPr>
-                        <w:t xml:space="preserve"> LBP -</w:t>
+                        <w:t xml:space="preserve"> -</w:t>
                       </w:r>
                       <w:proofErr w:type="spellStart"/>
                       <w:r>
@@ -1345,7 +1406,7 @@
                           <w:szCs w:val="22"/>
                           <w:lang w:val="en-GB" w:eastAsia="zh-CN"/>
                         </w:rPr>
-                        <w:t>maxFalseAlarmRate</w:t>
+                        <w:t>numStages</w:t>
                       </w:r>
                       <w:proofErr w:type="spellEnd"/>
                       <w:r>
@@ -1357,7 +1418,53 @@
                           <w:szCs w:val="22"/>
                           <w:lang w:val="en-GB" w:eastAsia="zh-CN"/>
                         </w:rPr>
-                        <w:t xml:space="preserve"> 0.2</w:t>
+                        <w:t xml:space="preserve"> 2</w:t>
+                      </w:r>
+                      <w:r>
+                        <w:rPr>
+                          <w:rFonts w:ascii="AppleSystemUIFont" w:eastAsiaTheme="minorEastAsia" w:hAnsi="AppleSystemUIFont" w:cs="AppleSystemUIFont"/>
+                          <w:i/>
+                          <w:iCs/>
+                          <w:sz w:val="22"/>
+                          <w:szCs w:val="22"/>
+                          <w:lang w:val="en-GB" w:eastAsia="zh-CN"/>
+                        </w:rPr>
+                        <w:t>4</w:t>
+                      </w:r>
+                      <w:r>
+                        <w:rPr>
+                          <w:rFonts w:ascii="AppleSystemUIFont" w:eastAsiaTheme="minorEastAsia" w:hAnsi="AppleSystemUIFont" w:cs="AppleSystemUIFont"/>
+                          <w:i/>
+                          <w:iCs/>
+                          <w:sz w:val="22"/>
+                          <w:szCs w:val="22"/>
+                          <w:lang w:val="en-GB" w:eastAsia="zh-CN"/>
+                        </w:rPr>
+                        <w:t xml:space="preserve"> -w 50 -h 50 -</w:t>
+                      </w:r>
+                      <w:proofErr w:type="spellStart"/>
+                      <w:r>
+                        <w:rPr>
+                          <w:rFonts w:ascii="AppleSystemUIFont" w:eastAsiaTheme="minorEastAsia" w:hAnsi="AppleSystemUIFont" w:cs="AppleSystemUIFont"/>
+                          <w:i/>
+                          <w:iCs/>
+                          <w:sz w:val="22"/>
+                          <w:szCs w:val="22"/>
+                          <w:lang w:val="en-GB" w:eastAsia="zh-CN"/>
+                        </w:rPr>
+                        <w:t>featureType</w:t>
+                      </w:r>
+                      <w:proofErr w:type="spellEnd"/>
+                      <w:r>
+                        <w:rPr>
+                          <w:rFonts w:ascii="AppleSystemUIFont" w:eastAsiaTheme="minorEastAsia" w:hAnsi="AppleSystemUIFont" w:cs="AppleSystemUIFont"/>
+                          <w:i/>
+                          <w:iCs/>
+                          <w:sz w:val="22"/>
+                          <w:szCs w:val="22"/>
+                          <w:lang w:val="en-GB" w:eastAsia="zh-CN"/>
+                        </w:rPr>
+                        <w:t xml:space="preserve"> LBP</w:t>
                       </w:r>
                     </w:p>
                   </w:txbxContent>
@@ -1393,16 +1500,16 @@
         <mc:AlternateContent>
           <mc:Choice Requires="wps">
             <w:drawing>
-              <wp:anchor distT="0" distB="0" distL="114300" distR="114300" simplePos="0" relativeHeight="251663360" behindDoc="0" locked="0" layoutInCell="1" allowOverlap="1" wp14:anchorId="20327C75" wp14:editId="3690DBDA">
+              <wp:anchor distT="0" distB="0" distL="114300" distR="114300" simplePos="0" relativeHeight="251663360" behindDoc="0" locked="0" layoutInCell="1" allowOverlap="1" wp14:anchorId="20327C75" wp14:editId="1915225F">
                 <wp:simplePos x="0" y="0"/>
                 <wp:positionH relativeFrom="column">
                   <wp:posOffset>0</wp:posOffset>
                 </wp:positionH>
                 <wp:positionV relativeFrom="paragraph">
-                  <wp:posOffset>75500</wp:posOffset>
+                  <wp:posOffset>74930</wp:posOffset>
                 </wp:positionV>
-                <wp:extent cx="1828800" cy="1828800"/>
-                <wp:effectExtent l="0" t="0" r="0" b="0"/>
+                <wp:extent cx="1828800" cy="284400"/>
+                <wp:effectExtent l="0" t="0" r="8890" b="8255"/>
                 <wp:wrapSquare wrapText="bothSides"/>
                 <wp:docPr id="5" name="Text Box 5"/>
                 <wp:cNvGraphicFramePr/>
@@ -1413,7 +1520,7 @@
                       <wps:spPr>
                         <a:xfrm>
                           <a:off x="0" y="0"/>
-                          <a:ext cx="1828800" cy="1828800"/>
+                          <a:ext cx="1828800" cy="284400"/>
                         </a:xfrm>
                         <a:prstGeom prst="rect">
                           <a:avLst/>
@@ -1487,12 +1594,706 @@
                                 <w:iCs/>
                                 <w:lang w:val="en-US"/>
                               </w:rPr>
-                              <w:t xml:space="preserve"> -w 50 -h 50 -num 264</w:t>
+                              <w:t xml:space="preserve"> -w 50 -h 50 -num </w:t>
+                            </w:r>
+                            <w:r>
+                              <w:rPr>
+                                <w:i/>
+                                <w:iCs/>
+                                <w:lang w:val="en-US"/>
+                              </w:rPr>
+                              <w:t>496</w:t>
                             </w:r>
                           </w:p>
                         </w:txbxContent>
                       </wps:txbx>
                       <wps:bodyPr rot="0" spcFirstLastPara="0" vertOverflow="overflow" horzOverflow="overflow" vert="horz" wrap="none" lIns="91440" tIns="45720" rIns="91440" bIns="45720" numCol="1" spcCol="0" rtlCol="0" fromWordArt="0" anchor="t" anchorCtr="0" forceAA="0" compatLnSpc="1">
+                        <a:prstTxWarp prst="textNoShape">
+                          <a:avLst/>
+                        </a:prstTxWarp>
+                        <a:noAutofit/>
+                      </wps:bodyPr>
+                    </wps:wsp>
+                  </a:graphicData>
+                </a:graphic>
+                <wp14:sizeRelV relativeFrom="margin">
+                  <wp14:pctHeight>0</wp14:pctHeight>
+                </wp14:sizeRelV>
+              </wp:anchor>
+            </w:drawing>
+          </mc:Choice>
+          <mc:Fallback>
+            <w:pict>
+              <v:shape w14:anchorId="20327C75" id="Text Box 5" o:spid="_x0000_s1028" type="#_x0000_t202" style="position:absolute;margin-left:0;margin-top:5.9pt;width:2in;height:22.4pt;z-index:251663360;visibility:visible;mso-wrap-style:none;mso-height-percent:0;mso-wrap-distance-left:9pt;mso-wrap-distance-top:0;mso-wrap-distance-right:9pt;mso-wrap-distance-bottom:0;mso-position-horizontal:absolute;mso-position-horizontal-relative:text;mso-position-vertical:absolute;mso-position-vertical-relative:text;mso-height-percent:0;mso-height-relative:margin;v-text-anchor:top" o:gfxdata="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" filled="f" strokeweight=".5pt">
+                <v:textbox>
+                  <w:txbxContent>
+                    <w:p>
+                      <w:pPr>
+                        <w:rPr>
+                          <w:i/>
+                          <w:iCs/>
+                          <w:lang w:val="en-US"/>
+                        </w:rPr>
+                      </w:pPr>
+                      <w:proofErr w:type="spellStart"/>
+                      <w:r>
+                        <w:rPr>
+                          <w:i/>
+                          <w:iCs/>
+                          <w:lang w:val="en-US"/>
+                        </w:rPr>
+                        <w:t>opencv_createsamples</w:t>
+                      </w:r>
+                      <w:proofErr w:type="spellEnd"/>
+                      <w:r>
+                        <w:rPr>
+                          <w:i/>
+                          <w:iCs/>
+                          <w:lang w:val="en-US"/>
+                        </w:rPr>
+                        <w:t xml:space="preserve"> -info positives.txt -</w:t>
+                      </w:r>
+                      <w:proofErr w:type="spellStart"/>
+                      <w:r>
+                        <w:rPr>
+                          <w:i/>
+                          <w:iCs/>
+                          <w:lang w:val="en-US"/>
+                        </w:rPr>
+                        <w:t>vec</w:t>
+                      </w:r>
+                      <w:proofErr w:type="spellEnd"/>
+                      <w:r>
+                        <w:rPr>
+                          <w:i/>
+                          <w:iCs/>
+                          <w:lang w:val="en-US"/>
+                        </w:rPr>
+                        <w:t xml:space="preserve"> </w:t>
+                      </w:r>
+                      <w:proofErr w:type="spellStart"/>
+                      <w:r>
+                        <w:rPr>
+                          <w:i/>
+                          <w:iCs/>
+                          <w:lang w:val="en-US"/>
+                        </w:rPr>
+                        <w:t>positives.vec</w:t>
+                      </w:r>
+                      <w:proofErr w:type="spellEnd"/>
+                      <w:r>
+                        <w:rPr>
+                          <w:i/>
+                          <w:iCs/>
+                          <w:lang w:val="en-US"/>
+                        </w:rPr>
+                        <w:t xml:space="preserve"> -w 50 -h 50 -num </w:t>
+                      </w:r>
+                      <w:r>
+                        <w:rPr>
+                          <w:i/>
+                          <w:iCs/>
+                          <w:lang w:val="en-US"/>
+                        </w:rPr>
+                        <w:t>496</w:t>
+                      </w:r>
+                    </w:p>
+                  </w:txbxContent>
+                </v:textbox>
+                <w10:wrap type="square"/>
+              </v:shape>
+            </w:pict>
+          </mc:Fallback>
+        </mc:AlternateContent>
+      </w:r>
+      <w:r>
+        <w:rPr>
+          <w:lang w:val="en-US"/>
+        </w:rPr>
+        <w:t>Finally, to perform the training process I used the following command:</w:t>
+      </w:r>
+    </w:p>
+    <w:p>
+      <w:pPr>
+        <w:rPr>
+          <w:lang w:val="en-US"/>
+        </w:rPr>
+      </w:pPr>
+    </w:p>
+    <w:p>
+      <w:pPr>
+        <w:rPr>
+          <w:lang w:val="en-US"/>
+        </w:rPr>
+      </w:pPr>
+      <w:r>
+        <w:rPr>
+          <w:lang w:val="en-US"/>
+        </w:rPr>
+        <w:t xml:space="preserve">This command runs the training of the cascade classifier using the </w:t>
+      </w:r>
+      <w:r>
+        <w:rPr>
+          <w:lang w:val="en-US"/>
+        </w:rPr>
+        <w:t xml:space="preserve">positive and negative </w:t>
+      </w:r>
+      <w:r>
+        <w:rPr>
+          <w:lang w:val="en-US"/>
+        </w:rPr>
+        <w:t>samples provided</w:t>
+      </w:r>
+      <w:r>
+        <w:rPr>
+          <w:lang w:val="en-US"/>
+        </w:rPr>
+        <w:t>. After some tests tuning the parameters, I ended up using 2</w:t>
+      </w:r>
+      <w:r>
+        <w:rPr>
+          <w:lang w:val="en-US"/>
+        </w:rPr>
+        <w:t>4</w:t>
+      </w:r>
+      <w:r>
+        <w:rPr>
+          <w:lang w:val="en-US"/>
+        </w:rPr>
+        <w:t xml:space="preserve"> stages. I also tested both LBP and </w:t>
+      </w:r>
+      <w:proofErr w:type="spellStart"/>
+      <w:r>
+        <w:rPr>
+          <w:lang w:val="en-US"/>
+        </w:rPr>
+        <w:t>Haar</w:t>
+      </w:r>
+      <w:proofErr w:type="spellEnd"/>
+      <w:r>
+        <w:rPr>
+          <w:lang w:val="en-US"/>
+        </w:rPr>
+        <w:t xml:space="preserve"> feature types and decided </w:t>
+      </w:r>
+      <w:r>
+        <w:rPr>
+          <w:lang w:val="en-US"/>
+        </w:rPr>
+        <w:t>to use LBP because the</w:t>
+      </w:r>
+      <w:r>
+        <w:rPr>
+          <w:lang w:val="en-US"/>
+        </w:rPr>
+        <w:t xml:space="preserve"> local binary patterns</w:t>
+      </w:r>
+      <w:r>
+        <w:rPr>
+          <w:lang w:val="en-US"/>
+        </w:rPr>
+        <w:t xml:space="preserve"> </w:t>
+      </w:r>
+      <w:r>
+        <w:rPr>
+          <w:lang w:val="en-US"/>
+        </w:rPr>
+        <w:t xml:space="preserve">features are much simpler, </w:t>
+      </w:r>
+      <w:r>
+        <w:rPr>
+          <w:lang w:val="en-US"/>
+        </w:rPr>
+        <w:t>therefore</w:t>
+      </w:r>
+      <w:r>
+        <w:rPr>
+          <w:lang w:val="en-US"/>
+        </w:rPr>
+        <w:t xml:space="preserve"> the </w:t>
+      </w:r>
+      <w:r>
+        <w:rPr>
+          <w:lang w:val="en-US"/>
+        </w:rPr>
+        <w:t>learning is much faster</w:t>
+      </w:r>
+      <w:r>
+        <w:rPr>
+          <w:lang w:val="en-US"/>
+        </w:rPr>
+        <w:t xml:space="preserve"> than </w:t>
+      </w:r>
+      <w:r>
+        <w:rPr>
+          <w:lang w:val="en-US"/>
+        </w:rPr>
+        <w:t xml:space="preserve">using </w:t>
+      </w:r>
+      <w:proofErr w:type="spellStart"/>
+      <w:r>
+        <w:rPr>
+          <w:lang w:val="en-US"/>
+        </w:rPr>
+        <w:t>Haar</w:t>
+      </w:r>
+      <w:proofErr w:type="spellEnd"/>
+      <w:r>
+        <w:rPr>
+          <w:lang w:val="en-US"/>
+        </w:rPr>
+        <w:t xml:space="preserve"> features</w:t>
+      </w:r>
+      <w:r>
+        <w:rPr>
+          <w:lang w:val="en-US"/>
+        </w:rPr>
+        <w:t xml:space="preserve">. </w:t>
+      </w:r>
+      <w:r>
+        <w:rPr>
+          <w:lang w:val="en-US"/>
+        </w:rPr>
+        <w:t xml:space="preserve">The whole </w:t>
+      </w:r>
+      <w:r>
+        <w:rPr>
+          <w:lang w:val="en-US"/>
+        </w:rPr>
+        <w:t>process</w:t>
+      </w:r>
+      <w:r>
+        <w:rPr>
+          <w:lang w:val="en-US"/>
+        </w:rPr>
+        <w:t xml:space="preserve"> lasted about 35 minutes. </w:t>
+      </w:r>
+      <w:r>
+        <w:rPr>
+          <w:lang w:val="en-US"/>
+        </w:rPr>
+        <w:t xml:space="preserve">The </w:t>
+      </w:r>
+      <w:r>
+        <w:rPr>
+          <w:lang w:val="en-US"/>
+        </w:rPr>
+        <w:t>training</w:t>
+      </w:r>
+      <w:r>
+        <w:rPr>
+          <w:lang w:val="en-US"/>
+        </w:rPr>
+        <w:t xml:space="preserve"> produced an output file cascade.xml which is our cascade classifier.</w:t>
+      </w:r>
+    </w:p>
+    <w:p>
+      <w:pPr>
+        <w:rPr>
+          <w:lang w:val="en-US"/>
+        </w:rPr>
+      </w:pPr>
+    </w:p>
+    <w:p>
+      <w:pPr>
+        <w:rPr>
+          <w:lang w:val="en-US"/>
+        </w:rPr>
+      </w:pPr>
+      <w:r>
+        <w:rPr>
+          <w:lang w:val="en-US"/>
+        </w:rPr>
+        <w:t xml:space="preserve">Now let’s visualize the trained cascade, to see which feature it selected. OpenCV provides a handy tool which is </w:t>
+      </w:r>
+      <w:r>
+        <w:rPr>
+          <w:rFonts w:ascii="Courier New" w:eastAsia="Times New Roman" w:hAnsi="Courier New" w:cs="Courier New"/>
+          <w:color w:val="000000"/>
+          <w:sz w:val="20"/>
+          <w:szCs w:val="20"/>
+          <w:shd w:val="clear" w:color="auto" w:fill="FBFCFD"/>
+          <w:lang w:eastAsia="zh-CN"/>
+        </w:rPr>
+        <w:t>opencv_visualisation</w:t>
+      </w:r>
+      <w:r>
+        <w:rPr>
+          <w:rFonts w:ascii="Times New Roman" w:eastAsia="Times New Roman" w:hAnsi="Times New Roman" w:cs="Times New Roman"/>
+          <w:lang w:val="en-US" w:eastAsia="zh-CN"/>
+        </w:rPr>
+        <w:t xml:space="preserve"> </w:t>
+      </w:r>
+      <w:r>
+        <w:rPr>
+          <w:lang w:val="en-US"/>
+        </w:rPr>
+        <w:t>which shows the features it detects on a sample image.</w:t>
+      </w:r>
+    </w:p>
+    <w:p>
+      <w:pPr>
+        <w:rPr>
+          <w:rFonts w:ascii="Times New Roman" w:eastAsia="Times New Roman" w:hAnsi="Times New Roman" w:cs="Times New Roman"/>
+          <w:lang w:val="en-US" w:eastAsia="zh-CN"/>
+        </w:rPr>
+      </w:pPr>
+      <w:r>
+        <w:rPr>
+          <w:rFonts w:ascii="Times New Roman" w:eastAsia="Times New Roman" w:hAnsi="Times New Roman" w:cs="Times New Roman"/>
+          <w:lang w:val="en-US" w:eastAsia="zh-CN"/>
+        </w:rPr>
+        <w:drawing>
+          <wp:inline distT="0" distB="0" distL="0" distR="0" wp14:anchorId="60EAA9E5" wp14:editId="2C00A4C3">
+            <wp:extent cx="1702965" cy="1846071"/>
+            <wp:effectExtent l="0" t="0" r="0" b="0"/>
+            <wp:docPr id="14" name="Picture 14" descr="A picture containing photo, game&#10;&#10;Description automatically generated"/>
+            <wp:cNvGraphicFramePr>
+              <a:graphicFrameLocks xmlns:a="http://schemas.openxmlformats.org/drawingml/2006/main" noChangeAspect="1"/>
+            </wp:cNvGraphicFramePr>
+            <a:graphic xmlns:a="http://schemas.openxmlformats.org/drawingml/2006/main">
+              <a:graphicData uri="http://schemas.openxmlformats.org/drawingml/2006/picture">
+                <pic:pic xmlns:pic="http://schemas.openxmlformats.org/drawingml/2006/picture">
+                  <pic:nvPicPr>
+                    <pic:cNvPr id="1" name=""/>
+                    <pic:cNvPicPr/>
+                  </pic:nvPicPr>
+                  <pic:blipFill>
+                    <a:blip r:embed="rId7"/>
+                    <a:stretch>
+                      <a:fillRect/>
+                    </a:stretch>
+                  </pic:blipFill>
+                  <pic:spPr>
+                    <a:xfrm>
+                      <a:off x="0" y="0"/>
+                      <a:ext cx="1733154" cy="1878797"/>
+                    </a:xfrm>
+                    <a:prstGeom prst="rect">
+                      <a:avLst/>
+                    </a:prstGeom>
+                  </pic:spPr>
+                </pic:pic>
+              </a:graphicData>
+            </a:graphic>
+          </wp:inline>
+        </w:drawing>
+      </w:r>
+      <w:r>
+        <w:rPr>
+          <w:rFonts w:ascii="Times New Roman" w:eastAsia="Times New Roman" w:hAnsi="Times New Roman" w:cs="Times New Roman"/>
+          <w:lang w:val="en-US" w:eastAsia="zh-CN"/>
+        </w:rPr>
+        <w:t xml:space="preserve"> </w:t>
+      </w:r>
+      <w:r>
+        <w:rPr>
+          <w:rFonts w:ascii="Times New Roman" w:eastAsia="Times New Roman" w:hAnsi="Times New Roman" w:cs="Times New Roman"/>
+          <w:lang w:val="en-US" w:eastAsia="zh-CN"/>
+        </w:rPr>
+        <w:drawing>
+          <wp:inline distT="0" distB="0" distL="0" distR="0" wp14:anchorId="22E3EDE0" wp14:editId="46AFA079">
+            <wp:extent cx="1761688" cy="1851265"/>
+            <wp:effectExtent l="0" t="0" r="3810" b="3175"/>
+            <wp:docPr id="15" name="Picture 15" descr="A picture containing photo, looking, cat, standing&#10;&#10;Description automatically generated"/>
+            <wp:cNvGraphicFramePr>
+              <a:graphicFrameLocks xmlns:a="http://schemas.openxmlformats.org/drawingml/2006/main" noChangeAspect="1"/>
+            </wp:cNvGraphicFramePr>
+            <a:graphic xmlns:a="http://schemas.openxmlformats.org/drawingml/2006/main">
+              <a:graphicData uri="http://schemas.openxmlformats.org/drawingml/2006/picture">
+                <pic:pic xmlns:pic="http://schemas.openxmlformats.org/drawingml/2006/picture">
+                  <pic:nvPicPr>
+                    <pic:cNvPr id="1" name=""/>
+                    <pic:cNvPicPr/>
+                  </pic:nvPicPr>
+                  <pic:blipFill>
+                    <a:blip r:embed="rId8"/>
+                    <a:stretch>
+                      <a:fillRect/>
+                    </a:stretch>
+                  </pic:blipFill>
+                  <pic:spPr>
+                    <a:xfrm>
+                      <a:off x="0" y="0"/>
+                      <a:ext cx="1785006" cy="1875768"/>
+                    </a:xfrm>
+                    <a:prstGeom prst="rect">
+                      <a:avLst/>
+                    </a:prstGeom>
+                  </pic:spPr>
+                </pic:pic>
+              </a:graphicData>
+            </a:graphic>
+          </wp:inline>
+        </w:drawing>
+      </w:r>
+      <w:r>
+        <w:rPr>
+          <w:noProof/>
+        </w:rPr>
+        <w:t xml:space="preserve"> </w:t>
+      </w:r>
+      <w:r>
+        <w:rPr>
+          <w:rFonts w:ascii="Times New Roman" w:eastAsia="Times New Roman" w:hAnsi="Times New Roman" w:cs="Times New Roman"/>
+          <w:lang w:val="en-US" w:eastAsia="zh-CN"/>
+        </w:rPr>
+        <w:drawing>
+          <wp:inline distT="0" distB="0" distL="0" distR="0" wp14:anchorId="0F1EF2D9" wp14:editId="693D1AD7">
+            <wp:extent cx="1241545" cy="1867535"/>
+            <wp:effectExtent l="0" t="0" r="3175" b="0"/>
+            <wp:docPr id="16" name="Picture 16" descr="A picture containing photo, looking, standing, group&#10;&#10;Description automatically generated"/>
+            <wp:cNvGraphicFramePr>
+              <a:graphicFrameLocks xmlns:a="http://schemas.openxmlformats.org/drawingml/2006/main" noChangeAspect="1"/>
+            </wp:cNvGraphicFramePr>
+            <a:graphic xmlns:a="http://schemas.openxmlformats.org/drawingml/2006/main">
+              <a:graphicData uri="http://schemas.openxmlformats.org/drawingml/2006/picture">
+                <pic:pic xmlns:pic="http://schemas.openxmlformats.org/drawingml/2006/picture">
+                  <pic:nvPicPr>
+                    <pic:cNvPr id="1" name=""/>
+                    <pic:cNvPicPr/>
+                  </pic:nvPicPr>
+                  <pic:blipFill>
+                    <a:blip r:embed="rId9"/>
+                    <a:stretch>
+                      <a:fillRect/>
+                    </a:stretch>
+                  </pic:blipFill>
+                  <pic:spPr>
+                    <a:xfrm>
+                      <a:off x="0" y="0"/>
+                      <a:ext cx="1265332" cy="1903316"/>
+                    </a:xfrm>
+                    <a:prstGeom prst="rect">
+                      <a:avLst/>
+                    </a:prstGeom>
+                  </pic:spPr>
+                </pic:pic>
+              </a:graphicData>
+            </a:graphic>
+          </wp:inline>
+        </w:drawing>
+      </w:r>
+    </w:p>
+    <w:p>
+      <w:pPr>
+        <w:rPr>
+          <w:lang w:val="en-US"/>
+        </w:rPr>
+      </w:pPr>
+    </w:p>
+    <w:p>
+      <w:pPr>
+        <w:pStyle w:val="Heading2"/>
+        <w:rPr>
+          <w:lang w:val="en-US"/>
+        </w:rPr>
+      </w:pPr>
+      <w:r>
+        <w:rPr>
+          <w:lang w:val="en-US"/>
+        </w:rPr>
+        <w:t>Image preprocessing</w:t>
+      </w:r>
+    </w:p>
+    <w:p>
+      <w:pPr>
+        <w:shd w:val="clear" w:color="auto" w:fill="FFFFFF"/>
+        <w:spacing w:line="270" w:lineRule="atLeast"/>
+        <w:rPr>
+          <w:lang w:val="en-US"/>
+        </w:rPr>
+      </w:pPr>
+      <w:r>
+        <w:rPr>
+          <w:lang w:val="en-US"/>
+        </w:rPr>
+        <w:t xml:space="preserve">In order to improve the performance of trees detection of the cascade classifier I decided to execute some image preprocessing first on the input image before passing it to the cascade classifier. The preprocessing is executed inside the </w:t>
+      </w:r>
+      <w:r>
+        <w:rPr>
+          <w:rFonts w:ascii="Menlo" w:eastAsia="Times New Roman" w:hAnsi="Menlo" w:cs="Menlo"/>
+          <w:color w:val="795E26"/>
+          <w:sz w:val="18"/>
+          <w:szCs w:val="18"/>
+          <w:lang w:eastAsia="zh-CN"/>
+        </w:rPr>
+        <w:t>preprocess_image</w:t>
+      </w:r>
+      <w:r>
+        <w:rPr>
+          <w:rFonts w:ascii="Menlo" w:eastAsia="Times New Roman" w:hAnsi="Menlo" w:cs="Menlo"/>
+          <w:color w:val="795E26"/>
+          <w:sz w:val="18"/>
+          <w:szCs w:val="18"/>
+          <w:lang w:val="en-US" w:eastAsia="zh-CN"/>
+        </w:rPr>
+        <w:t xml:space="preserve"> </w:t>
+      </w:r>
+      <w:r>
+        <w:rPr>
+          <w:lang w:val="en-US"/>
+        </w:rPr>
+        <w:t>function and includes operations such as histogram equalization in RGB space, bilateral filtering, and a change of brightness of selected pixels inside a specific range of hue and value in HSV space. The reason of doing the latter operation is because I noticed a better detection when the trees are in contrast with a brighter background</w:t>
+      </w:r>
+      <w:r>
+        <w:rPr>
+          <w:lang w:val="en-US"/>
+        </w:rPr>
+        <w:t xml:space="preserve">, </w:t>
+      </w:r>
+      <w:r>
+        <w:rPr>
+          <w:lang w:val="en-US"/>
+        </w:rPr>
+        <w:t xml:space="preserve">which is reasonable because the detection </w:t>
+      </w:r>
+      <w:r>
+        <w:rPr>
+          <w:lang w:val="en-US"/>
+        </w:rPr>
+        <w:t>is performed on the grayscale image and color information are not taken into account. The selection of the range in HSV space is aimed to select the sky and other stuff that are not related to trees and brighten up those pixels in order to have more contrast with the trees.</w:t>
+      </w:r>
+    </w:p>
+    <w:p>
+      <w:pPr>
+        <w:shd w:val="clear" w:color="auto" w:fill="FFFFFF"/>
+        <w:spacing w:line="270" w:lineRule="atLeast"/>
+        <w:rPr>
+          <w:lang w:val="en-US"/>
+        </w:rPr>
+      </w:pPr>
+      <w:r>
+        <w:rPr>
+          <w:lang w:val="en-US"/>
+        </w:rPr>
+        <w:lastRenderedPageBreak/>
+        <w:t>The parameters like bilateral filter sigm</w:t>
+      </w:r>
+      <w:r>
+        <w:rPr>
+          <w:lang w:val="en-US"/>
+        </w:rPr>
+        <w:t>a</w:t>
+      </w:r>
+      <w:r>
+        <w:rPr>
+          <w:lang w:val="en-US"/>
+        </w:rPr>
+        <w:t xml:space="preserve">, hue and value ranges are selected with a trackbar and stored inside </w:t>
+      </w:r>
+      <w:r>
+        <w:rPr>
+          <w:rFonts w:ascii="Menlo" w:eastAsia="Times New Roman" w:hAnsi="Menlo" w:cs="Menlo"/>
+          <w:color w:val="267F99"/>
+          <w:sz w:val="18"/>
+          <w:szCs w:val="18"/>
+          <w:lang w:eastAsia="zh-CN"/>
+        </w:rPr>
+        <w:t>DetectionParams</w:t>
+      </w:r>
+      <w:r>
+        <w:rPr>
+          <w:rFonts w:ascii="Menlo" w:eastAsia="Times New Roman" w:hAnsi="Menlo" w:cs="Menlo"/>
+          <w:color w:val="267F99"/>
+          <w:sz w:val="18"/>
+          <w:szCs w:val="18"/>
+          <w:lang w:val="en-US" w:eastAsia="zh-CN"/>
+        </w:rPr>
+        <w:t xml:space="preserve"> </w:t>
+      </w:r>
+      <w:r>
+        <w:rPr>
+          <w:lang w:val="en-US"/>
+        </w:rPr>
+        <w:t>struct.</w:t>
+      </w:r>
+    </w:p>
+    <w:p>
+      <w:pPr>
+        <w:keepNext/>
+        <w:shd w:val="clear" w:color="auto" w:fill="FFFFFF"/>
+        <w:spacing w:line="270" w:lineRule="atLeast"/>
+      </w:pPr>
+      <w:r>
+        <w:rPr>
+          <w:noProof/>
+        </w:rPr>
+        <mc:AlternateContent>
+          <mc:Choice Requires="wps">
+            <w:drawing>
+              <wp:anchor distT="0" distB="0" distL="114300" distR="114300" simplePos="0" relativeHeight="251669504" behindDoc="0" locked="0" layoutInCell="1" allowOverlap="1" wp14:anchorId="3CB7864E" wp14:editId="587539BA">
+                <wp:simplePos x="0" y="0"/>
+                <wp:positionH relativeFrom="column">
+                  <wp:posOffset>443865</wp:posOffset>
+                </wp:positionH>
+                <wp:positionV relativeFrom="paragraph">
+                  <wp:posOffset>2282190</wp:posOffset>
+                </wp:positionV>
+                <wp:extent cx="2231390" cy="635"/>
+                <wp:effectExtent l="0" t="0" r="3810" b="12065"/>
+                <wp:wrapSquare wrapText="bothSides"/>
+                <wp:docPr id="12" name="Text Box 12"/>
+                <wp:cNvGraphicFramePr/>
+                <a:graphic xmlns:a="http://schemas.openxmlformats.org/drawingml/2006/main">
+                  <a:graphicData uri="http://schemas.microsoft.com/office/word/2010/wordprocessingShape">
+                    <wps:wsp>
+                      <wps:cNvSpPr txBox="1"/>
+                      <wps:spPr>
+                        <a:xfrm>
+                          <a:off x="0" y="0"/>
+                          <a:ext cx="2231390" cy="635"/>
+                        </a:xfrm>
+                        <a:prstGeom prst="rect">
+                          <a:avLst/>
+                        </a:prstGeom>
+                        <a:solidFill>
+                          <a:prstClr val="white"/>
+                        </a:solidFill>
+                        <a:ln>
+                          <a:noFill/>
+                        </a:ln>
+                      </wps:spPr>
+                      <wps:txbx>
+                        <w:txbxContent>
+                          <w:p>
+                            <w:pPr>
+                              <w:pStyle w:val="Caption"/>
+                              <w:rPr>
+                                <w:lang w:val="en-US"/>
+                              </w:rPr>
+                            </w:pPr>
+                            <w:r>
+                              <w:t xml:space="preserve">Figure </w:t>
+                            </w:r>
+                            <w:r>
+                              <w:fldChar w:fldCharType="begin"/>
+                            </w:r>
+                            <w:r>
+                              <w:instrText xml:space="preserve"> SEQ Figure \* ARABIC </w:instrText>
+                            </w:r>
+                            <w:r>
+                              <w:fldChar w:fldCharType="separate"/>
+                            </w:r>
+                            <w:r>
+                              <w:rPr>
+                                <w:noProof/>
+                              </w:rPr>
+                              <w:t>4</w:t>
+                            </w:r>
+                            <w:r>
+                              <w:fldChar w:fldCharType="end"/>
+                            </w:r>
+                            <w:r>
+                              <w:rPr>
+                                <w:lang w:val="en-US"/>
+                              </w:rPr>
+                              <w:t xml:space="preserve"> - Preprocessed image</w:t>
+                            </w:r>
+                          </w:p>
+                        </w:txbxContent>
+                      </wps:txbx>
+                      <wps:bodyPr rot="0" spcFirstLastPara="0" vertOverflow="overflow" horzOverflow="overflow" vert="horz" wrap="square" lIns="0" tIns="0" rIns="0" bIns="0" numCol="1" spcCol="0" rtlCol="0" fromWordArt="0" anchor="t" anchorCtr="0" forceAA="0" compatLnSpc="1">
                         <a:prstTxWarp prst="textNoShape">
                           <a:avLst/>
                         </a:prstTxWarp>
@@ -1506,71 +2307,42 @@
           </mc:Choice>
           <mc:Fallback>
             <w:pict>
-              <v:shape w14:anchorId="20327C75" id="Text Box 5" o:spid="_x0000_s1028" type="#_x0000_t202" style="position:absolute;margin-left:0;margin-top:5.95pt;width:2in;height:2in;z-index:251663360;visibility:visible;mso-wrap-style:none;mso-wrap-distance-left:9pt;mso-wrap-distance-top:0;mso-wrap-distance-right:9pt;mso-wrap-distance-bottom:0;mso-position-horizontal:absolute;mso-position-horizontal-relative:text;mso-position-vertical:absolute;mso-position-vertical-relative:text;v-text-anchor:top" o:gfxdata="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" filled="f" strokeweight=".5pt">
-                <v:fill o:detectmouseclick="t"/>
-                <v:textbox style="mso-fit-shape-to-text:t">
+              <v:shape w14:anchorId="3CB7864E" id="Text Box 12" o:spid="_x0000_s1029" type="#_x0000_t202" style="position:absolute;margin-left:34.95pt;margin-top:179.7pt;width:175.7pt;height:.05pt;z-index:251669504;visibility:visible;mso-wrap-style:square;mso-wrap-distance-left:9pt;mso-wrap-distance-top:0;mso-wrap-distance-right:9pt;mso-wrap-distance-bottom:0;mso-position-horizontal:absolute;mso-position-horizontal-relative:text;mso-position-vertical:absolute;mso-position-vertical-relative:text;v-text-anchor:top" o:gfxdata="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" stroked="f">
+                <v:textbox style="mso-fit-shape-to-text:t" inset="0,0,0,0">
                   <w:txbxContent>
                     <w:p>
                       <w:pPr>
-                        <w:rPr>
-                          <w:i/>
-                          <w:iCs/>
+                        <w:pStyle w:val="Caption"/>
+                        <w:rPr>
                           <w:lang w:val="en-US"/>
                         </w:rPr>
                       </w:pPr>
-                      <w:proofErr w:type="spellStart"/>
-                      <w:r>
-                        <w:rPr>
-                          <w:i/>
-                          <w:iCs/>
+                      <w:r>
+                        <w:t xml:space="preserve">Figure </w:t>
+                      </w:r>
+                      <w:r>
+                        <w:fldChar w:fldCharType="begin"/>
+                      </w:r>
+                      <w:r>
+                        <w:instrText xml:space="preserve"> SEQ Figure \* ARABIC </w:instrText>
+                      </w:r>
+                      <w:r>
+                        <w:fldChar w:fldCharType="separate"/>
+                      </w:r>
+                      <w:r>
+                        <w:rPr>
+                          <w:noProof/>
+                        </w:rPr>
+                        <w:t>4</w:t>
+                      </w:r>
+                      <w:r>
+                        <w:fldChar w:fldCharType="end"/>
+                      </w:r>
+                      <w:r>
+                        <w:rPr>
                           <w:lang w:val="en-US"/>
                         </w:rPr>
-                        <w:t>opencv_createsamples</w:t>
-                      </w:r>
-                      <w:proofErr w:type="spellEnd"/>
-                      <w:r>
-                        <w:rPr>
-                          <w:i/>
-                          <w:iCs/>
-                          <w:lang w:val="en-US"/>
-                        </w:rPr>
-                        <w:t xml:space="preserve"> -info positives.txt -</w:t>
-                      </w:r>
-                      <w:proofErr w:type="spellStart"/>
-                      <w:r>
-                        <w:rPr>
-                          <w:i/>
-                          <w:iCs/>
-                          <w:lang w:val="en-US"/>
-                        </w:rPr>
-                        <w:t>vec</w:t>
-                      </w:r>
-                      <w:proofErr w:type="spellEnd"/>
-                      <w:r>
-                        <w:rPr>
-                          <w:i/>
-                          <w:iCs/>
-                          <w:lang w:val="en-US"/>
-                        </w:rPr>
-                        <w:t xml:space="preserve"> </w:t>
-                      </w:r>
-                      <w:proofErr w:type="spellStart"/>
-                      <w:r>
-                        <w:rPr>
-                          <w:i/>
-                          <w:iCs/>
-                          <w:lang w:val="en-US"/>
-                        </w:rPr>
-                        <w:t>positives.vec</w:t>
-                      </w:r>
-                      <w:proofErr w:type="spellEnd"/>
-                      <w:r>
-                        <w:rPr>
-                          <w:i/>
-                          <w:iCs/>
-                          <w:lang w:val="en-US"/>
-                        </w:rPr>
-                        <w:t xml:space="preserve"> -w 50 -h 50 -num 264</w:t>
+                        <w:t xml:space="preserve"> - Preprocessed image</w:t>
                       </w:r>
                     </w:p>
                   </w:txbxContent>
@@ -1585,96 +2357,535 @@
         <w:rPr>
           <w:lang w:val="en-US"/>
         </w:rPr>
-        <w:t>Finally, to perform the training process I used the following command:</w:t>
-      </w:r>
-    </w:p>
-    <w:p>
-      <w:pPr>
-        <w:rPr>
-          <w:lang w:val="en-US"/>
-        </w:rPr>
-      </w:pPr>
-    </w:p>
-    <w:p>
-      <w:pPr>
-        <w:rPr>
-          <w:lang w:val="en-US"/>
-        </w:rPr>
-      </w:pPr>
-      <w:r>
-        <w:rPr>
-          <w:lang w:val="en-US"/>
-        </w:rPr>
-        <w:t xml:space="preserve">This command runs the training of the cascade classifier using the </w:t>
-      </w:r>
-      <w:r>
-        <w:rPr>
-          <w:lang w:val="en-US"/>
-        </w:rPr>
-        <w:t xml:space="preserve">positive and negative </w:t>
-      </w:r>
-      <w:r>
-        <w:rPr>
-          <w:lang w:val="en-US"/>
-        </w:rPr>
-        <w:t>samples provided</w:t>
-      </w:r>
-      <w:r>
-        <w:rPr>
-          <w:lang w:val="en-US"/>
-        </w:rPr>
-        <w:t xml:space="preserve">. After some tests tuning the parameters, I ended up using 20 stages and max false alarm rate of 0.2. I also tested both LBP and </w:t>
-      </w:r>
-      <w:proofErr w:type="spellStart"/>
-      <w:r>
-        <w:rPr>
-          <w:lang w:val="en-US"/>
-        </w:rPr>
-        <w:t>Haar</w:t>
-      </w:r>
-      <w:proofErr w:type="spellEnd"/>
-      <w:r>
-        <w:rPr>
-          <w:lang w:val="en-US"/>
-        </w:rPr>
-        <w:t xml:space="preserve"> feature types and decided </w:t>
-      </w:r>
-      <w:r>
-        <w:rPr>
-          <w:lang w:val="en-US"/>
-        </w:rPr>
-        <w:t xml:space="preserve">to use LBP because the </w:t>
-      </w:r>
-      <w:r>
-        <w:rPr>
-          <w:lang w:val="en-US"/>
-        </w:rPr>
-        <w:t xml:space="preserve">features are much simpler, and the </w:t>
-      </w:r>
-      <w:r>
-        <w:rPr>
-          <w:lang w:val="en-US"/>
-        </w:rPr>
-        <w:t>learning is much faster</w:t>
-      </w:r>
-      <w:r>
-        <w:rPr>
-          <w:lang w:val="en-US"/>
-        </w:rPr>
-        <w:t xml:space="preserve"> using local binary patterns. The training produced an output file cascade.xml which is our cascade classifier.</w:t>
-      </w:r>
-    </w:p>
-    <w:p>
-      <w:pPr>
-        <w:rPr>
-          <w:lang w:val="en-US"/>
-        </w:rPr>
-      </w:pPr>
-    </w:p>
-    <w:p>
-      <w:pPr>
-        <w:rPr>
-          <w:lang w:val="en-US"/>
+        <w:drawing>
+          <wp:anchor distT="0" distB="0" distL="114300" distR="114300" simplePos="0" relativeHeight="251666432" behindDoc="0" locked="0" layoutInCell="1" allowOverlap="1" wp14:anchorId="7F23D57B" wp14:editId="5D58F134">
+            <wp:simplePos x="0" y="0"/>
+            <wp:positionH relativeFrom="column">
+              <wp:posOffset>444273</wp:posOffset>
+            </wp:positionH>
+            <wp:positionV relativeFrom="paragraph">
+              <wp:posOffset>35892</wp:posOffset>
+            </wp:positionV>
+            <wp:extent cx="2231390" cy="2231390"/>
+            <wp:effectExtent l="0" t="0" r="3810" b="3810"/>
+            <wp:wrapSquare wrapText="bothSides"/>
+            <wp:docPr id="6" name="Picture 6" descr="A group of men on a field&#10;&#10;Description automatically generated"/>
+            <wp:cNvGraphicFramePr>
+              <a:graphicFrameLocks xmlns:a="http://schemas.openxmlformats.org/drawingml/2006/main" noChangeAspect="1"/>
+            </wp:cNvGraphicFramePr>
+            <a:graphic xmlns:a="http://schemas.openxmlformats.org/drawingml/2006/main">
+              <a:graphicData uri="http://schemas.openxmlformats.org/drawingml/2006/picture">
+                <pic:pic xmlns:pic="http://schemas.openxmlformats.org/drawingml/2006/picture">
+                  <pic:nvPicPr>
+                    <pic:cNvPr id="1" name=""/>
+                    <pic:cNvPicPr/>
+                  </pic:nvPicPr>
+                  <pic:blipFill>
+                    <a:blip r:embed="rId10" cstate="print">
+                      <a:extLst>
+                        <a:ext uri="{28A0092B-C50C-407E-A947-70E740481C1C}">
+                          <a14:useLocalDpi xmlns:a14="http://schemas.microsoft.com/office/drawing/2010/main" val="0"/>
+                        </a:ext>
+                      </a:extLst>
+                    </a:blip>
+                    <a:stretch>
+                      <a:fillRect/>
+                    </a:stretch>
+                  </pic:blipFill>
+                  <pic:spPr>
+                    <a:xfrm>
+                      <a:off x="0" y="0"/>
+                      <a:ext cx="2231390" cy="2231390"/>
+                    </a:xfrm>
+                    <a:prstGeom prst="rect">
+                      <a:avLst/>
+                    </a:prstGeom>
+                  </pic:spPr>
+                </pic:pic>
+              </a:graphicData>
+            </a:graphic>
+            <wp14:sizeRelH relativeFrom="page">
+              <wp14:pctWidth>0</wp14:pctWidth>
+            </wp14:sizeRelH>
+            <wp14:sizeRelV relativeFrom="page">
+              <wp14:pctHeight>0</wp14:pctHeight>
+            </wp14:sizeRelV>
+          </wp:anchor>
+        </w:drawing>
+      </w:r>
+      <w:r>
+        <w:rPr>
+          <w:noProof/>
+        </w:rPr>
+        <mc:AlternateContent>
+          <mc:Choice Requires="wps">
+            <w:drawing>
+              <wp:anchor distT="0" distB="0" distL="114300" distR="114300" simplePos="0" relativeHeight="251671552" behindDoc="0" locked="0" layoutInCell="1" allowOverlap="1" wp14:anchorId="3E7796E5" wp14:editId="6943C840">
+                <wp:simplePos x="0" y="0"/>
+                <wp:positionH relativeFrom="column">
+                  <wp:posOffset>3011170</wp:posOffset>
+                </wp:positionH>
+                <wp:positionV relativeFrom="paragraph">
+                  <wp:posOffset>2282190</wp:posOffset>
+                </wp:positionV>
+                <wp:extent cx="2221865" cy="635"/>
+                <wp:effectExtent l="0" t="0" r="635" b="12065"/>
+                <wp:wrapSquare wrapText="bothSides"/>
+                <wp:docPr id="13" name="Text Box 13"/>
+                <wp:cNvGraphicFramePr/>
+                <a:graphic xmlns:a="http://schemas.openxmlformats.org/drawingml/2006/main">
+                  <a:graphicData uri="http://schemas.microsoft.com/office/word/2010/wordprocessingShape">
+                    <wps:wsp>
+                      <wps:cNvSpPr txBox="1"/>
+                      <wps:spPr>
+                        <a:xfrm>
+                          <a:off x="0" y="0"/>
+                          <a:ext cx="2221865" cy="635"/>
+                        </a:xfrm>
+                        <a:prstGeom prst="rect">
+                          <a:avLst/>
+                        </a:prstGeom>
+                        <a:solidFill>
+                          <a:prstClr val="white"/>
+                        </a:solidFill>
+                        <a:ln>
+                          <a:noFill/>
+                        </a:ln>
+                      </wps:spPr>
+                      <wps:txbx>
+                        <w:txbxContent>
+                          <w:p>
+                            <w:pPr>
+                              <w:pStyle w:val="Caption"/>
+                              <w:rPr>
+                                <w:noProof/>
+                              </w:rPr>
+                            </w:pPr>
+                            <w:r>
+                              <w:t xml:space="preserve">Figure </w:t>
+                            </w:r>
+                            <w:r>
+                              <w:fldChar w:fldCharType="begin"/>
+                            </w:r>
+                            <w:r>
+                              <w:instrText xml:space="preserve"> SEQ Figure \* ARABIC </w:instrText>
+                            </w:r>
+                            <w:r>
+                              <w:fldChar w:fldCharType="separate"/>
+                            </w:r>
+                            <w:r>
+                              <w:rPr>
+                                <w:noProof/>
+                              </w:rPr>
+                              <w:t>5</w:t>
+                            </w:r>
+                            <w:r>
+                              <w:fldChar w:fldCharType="end"/>
+                            </w:r>
+                            <w:r>
+                              <w:rPr>
+                                <w:lang w:val="en-US"/>
+                              </w:rPr>
+                              <w:t xml:space="preserve"> - Not preprocessed</w:t>
+                            </w:r>
+                          </w:p>
+                        </w:txbxContent>
+                      </wps:txbx>
+                      <wps:bodyPr rot="0" spcFirstLastPara="0" vertOverflow="overflow" horzOverflow="overflow" vert="horz" wrap="square" lIns="0" tIns="0" rIns="0" bIns="0" numCol="1" spcCol="0" rtlCol="0" fromWordArt="0" anchor="t" anchorCtr="0" forceAA="0" compatLnSpc="1">
+                        <a:prstTxWarp prst="textNoShape">
+                          <a:avLst/>
+                        </a:prstTxWarp>
+                        <a:spAutoFit/>
+                      </wps:bodyPr>
+                    </wps:wsp>
+                  </a:graphicData>
+                </a:graphic>
+              </wp:anchor>
+            </w:drawing>
+          </mc:Choice>
+          <mc:Fallback>
+            <w:pict>
+              <v:shape w14:anchorId="3E7796E5" id="Text Box 13" o:spid="_x0000_s1030" type="#_x0000_t202" style="position:absolute;margin-left:237.1pt;margin-top:179.7pt;width:174.95pt;height:.05pt;z-index:251671552;visibility:visible;mso-wrap-style:square;mso-wrap-distance-left:9pt;mso-wrap-distance-top:0;mso-wrap-distance-right:9pt;mso-wrap-distance-bottom:0;mso-position-horizontal:absolute;mso-position-horizontal-relative:text;mso-position-vertical:absolute;mso-position-vertical-relative:text;v-text-anchor:top" o:gfxdata="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" stroked="f">
+                <v:textbox style="mso-fit-shape-to-text:t" inset="0,0,0,0">
+                  <w:txbxContent>
+                    <w:p>
+                      <w:pPr>
+                        <w:pStyle w:val="Caption"/>
+                        <w:rPr>
+                          <w:noProof/>
+                        </w:rPr>
+                      </w:pPr>
+                      <w:r>
+                        <w:t xml:space="preserve">Figure </w:t>
+                      </w:r>
+                      <w:r>
+                        <w:fldChar w:fldCharType="begin"/>
+                      </w:r>
+                      <w:r>
+                        <w:instrText xml:space="preserve"> SEQ Figure \* ARABIC </w:instrText>
+                      </w:r>
+                      <w:r>
+                        <w:fldChar w:fldCharType="separate"/>
+                      </w:r>
+                      <w:r>
+                        <w:rPr>
+                          <w:noProof/>
+                        </w:rPr>
+                        <w:t>5</w:t>
+                      </w:r>
+                      <w:r>
+                        <w:fldChar w:fldCharType="end"/>
+                      </w:r>
+                      <w:r>
+                        <w:rPr>
+                          <w:lang w:val="en-US"/>
+                        </w:rPr>
+                        <w:t xml:space="preserve"> - Not preprocessed</w:t>
+                      </w:r>
+                    </w:p>
+                  </w:txbxContent>
+                </v:textbox>
+                <w10:wrap type="square"/>
+              </v:shape>
+            </w:pict>
+          </mc:Fallback>
+        </mc:AlternateContent>
+      </w:r>
+      <w:r>
+        <w:rPr>
+          <w:lang w:val="en-US" w:eastAsia="zh-CN"/>
+        </w:rPr>
+        <w:drawing>
+          <wp:anchor distT="0" distB="0" distL="114300" distR="114300" simplePos="0" relativeHeight="251667456" behindDoc="0" locked="0" layoutInCell="1" allowOverlap="1" wp14:anchorId="659296AC" wp14:editId="04F972A2">
+            <wp:simplePos x="0" y="0"/>
+            <wp:positionH relativeFrom="column">
+              <wp:posOffset>3011170</wp:posOffset>
+            </wp:positionH>
+            <wp:positionV relativeFrom="paragraph">
+              <wp:posOffset>35892</wp:posOffset>
+            </wp:positionV>
+            <wp:extent cx="2221865" cy="2231390"/>
+            <wp:effectExtent l="0" t="0" r="635" b="3810"/>
+            <wp:wrapSquare wrapText="bothSides"/>
+            <wp:docPr id="11" name="Picture 11" descr="A field of grass with trees in the background&#10;&#10;Description automatically generated"/>
+            <wp:cNvGraphicFramePr>
+              <a:graphicFrameLocks xmlns:a="http://schemas.openxmlformats.org/drawingml/2006/main" noChangeAspect="1"/>
+            </wp:cNvGraphicFramePr>
+            <a:graphic xmlns:a="http://schemas.openxmlformats.org/drawingml/2006/main">
+              <a:graphicData uri="http://schemas.openxmlformats.org/drawingml/2006/picture">
+                <pic:pic xmlns:pic="http://schemas.openxmlformats.org/drawingml/2006/picture">
+                  <pic:nvPicPr>
+                    <pic:cNvPr id="1" name=""/>
+                    <pic:cNvPicPr/>
+                  </pic:nvPicPr>
+                  <pic:blipFill>
+                    <a:blip r:embed="rId11" cstate="print">
+                      <a:extLst>
+                        <a:ext uri="{28A0092B-C50C-407E-A947-70E740481C1C}">
+                          <a14:useLocalDpi xmlns:a14="http://schemas.microsoft.com/office/drawing/2010/main" val="0"/>
+                        </a:ext>
+                      </a:extLst>
+                    </a:blip>
+                    <a:stretch>
+                      <a:fillRect/>
+                    </a:stretch>
+                  </pic:blipFill>
+                  <pic:spPr>
+                    <a:xfrm>
+                      <a:off x="0" y="0"/>
+                      <a:ext cx="2221865" cy="2231390"/>
+                    </a:xfrm>
+                    <a:prstGeom prst="rect">
+                      <a:avLst/>
+                    </a:prstGeom>
+                  </pic:spPr>
+                </pic:pic>
+              </a:graphicData>
+            </a:graphic>
+            <wp14:sizeRelH relativeFrom="page">
+              <wp14:pctWidth>0</wp14:pctWidth>
+            </wp14:sizeRelH>
+            <wp14:sizeRelV relativeFrom="page">
+              <wp14:pctHeight>0</wp14:pctHeight>
+            </wp14:sizeRelV>
+          </wp:anchor>
+        </w:drawing>
+      </w:r>
+    </w:p>
+    <w:p>
+      <w:pPr>
+        <w:pStyle w:val="Heading2"/>
+        <w:rPr>
+          <w:lang w:val="en-US" w:eastAsia="zh-CN"/>
+        </w:rPr>
+      </w:pPr>
+    </w:p>
+    <w:p>
+      <w:pPr>
+        <w:pStyle w:val="Heading2"/>
+        <w:rPr>
+          <w:lang w:val="en-US" w:eastAsia="zh-CN"/>
+        </w:rPr>
+      </w:pPr>
+    </w:p>
+    <w:p>
+      <w:pPr>
+        <w:pStyle w:val="Heading2"/>
+        <w:rPr>
+          <w:lang w:val="en-US" w:eastAsia="zh-CN"/>
+        </w:rPr>
+      </w:pPr>
+    </w:p>
+    <w:p>
+      <w:pPr>
+        <w:pStyle w:val="Heading2"/>
+        <w:rPr>
+          <w:lang w:val="en-US" w:eastAsia="zh-CN"/>
+        </w:rPr>
+      </w:pPr>
+    </w:p>
+    <w:p>
+      <w:pPr>
+        <w:pStyle w:val="Heading2"/>
+        <w:rPr>
+          <w:lang w:val="en-US" w:eastAsia="zh-CN"/>
+        </w:rPr>
+      </w:pPr>
+    </w:p>
+    <w:p>
+      <w:pPr>
+        <w:rPr>
+          <w:lang w:val="en-US" w:eastAsia="zh-CN"/>
+        </w:rPr>
+      </w:pPr>
+    </w:p>
+    <w:p>
+      <w:pPr>
+        <w:rPr>
+          <w:lang w:val="en-US" w:eastAsia="zh-CN"/>
+        </w:rPr>
+      </w:pPr>
+    </w:p>
+    <w:p>
+      <w:pPr>
+        <w:rPr>
+          <w:lang w:val="en-US" w:eastAsia="zh-CN"/>
+        </w:rPr>
+      </w:pPr>
+    </w:p>
+    <w:p>
+      <w:pPr>
+        <w:rPr>
+          <w:lang w:val="en-US" w:eastAsia="zh-CN"/>
+        </w:rPr>
+      </w:pPr>
+    </w:p>
+    <w:p>
+      <w:pPr>
+        <w:pStyle w:val="Heading2"/>
+        <w:rPr>
+          <w:lang w:val="en-US" w:eastAsia="zh-CN"/>
+        </w:rPr>
+      </w:pPr>
+      <w:r>
+        <w:rPr>
+          <w:lang w:val="en-US" w:eastAsia="zh-CN"/>
+        </w:rPr>
+        <w:t>Detection</w:t>
+      </w:r>
+    </w:p>
+    <w:p>
+      <w:pPr>
+        <w:shd w:val="clear" w:color="auto" w:fill="FFFFFF"/>
+        <w:spacing w:line="270" w:lineRule="atLeast"/>
+        <w:rPr>
+          <w:lang w:val="en-US"/>
+        </w:rPr>
+      </w:pPr>
+      <w:r>
+        <w:rPr>
+          <w:lang w:val="en-US" w:eastAsia="zh-CN"/>
+        </w:rPr>
+        <w:t>The detection phase</w:t>
+      </w:r>
+      <w:r>
+        <w:rPr>
+          <w:lang w:val="en-US" w:eastAsia="zh-CN"/>
+        </w:rPr>
+        <w:t xml:space="preserve"> is implemented inside the function </w:t>
+      </w:r>
+      <w:r>
+        <w:rPr>
+          <w:rFonts w:ascii="Menlo" w:eastAsia="Times New Roman" w:hAnsi="Menlo" w:cs="Menlo"/>
+          <w:color w:val="795E26"/>
+          <w:sz w:val="18"/>
+          <w:szCs w:val="18"/>
+          <w:lang w:eastAsia="zh-CN"/>
+        </w:rPr>
+        <w:t>detect_and_display</w:t>
+      </w:r>
+      <w:r>
+        <w:rPr>
+          <w:rFonts w:ascii="Menlo" w:eastAsia="Times New Roman" w:hAnsi="Menlo" w:cs="Menlo"/>
+          <w:color w:val="000000"/>
+          <w:sz w:val="18"/>
+          <w:szCs w:val="18"/>
+          <w:lang w:val="en-US" w:eastAsia="zh-CN"/>
+        </w:rPr>
+        <w:t xml:space="preserve">. </w:t>
+      </w:r>
+      <w:r>
+        <w:rPr>
+          <w:lang w:val="en-US"/>
+        </w:rPr>
+        <w:t xml:space="preserve">The function of the cascade classifier responsible of doing the detection is </w:t>
+      </w:r>
+      <w:r>
+        <w:rPr>
+          <w:rFonts w:ascii="Menlo" w:eastAsia="Times New Roman" w:hAnsi="Menlo" w:cs="Menlo"/>
+          <w:color w:val="795E26"/>
+          <w:sz w:val="18"/>
+          <w:szCs w:val="18"/>
+          <w:lang w:eastAsia="zh-CN"/>
+        </w:rPr>
+        <w:t>detectMultiScale</w:t>
+      </w:r>
+      <w:r>
+        <w:rPr>
+          <w:rFonts w:ascii="Menlo" w:eastAsia="Times New Roman" w:hAnsi="Menlo" w:cs="Menlo"/>
+          <w:color w:val="795E26"/>
+          <w:sz w:val="18"/>
+          <w:szCs w:val="18"/>
+          <w:lang w:val="en-US" w:eastAsia="zh-CN"/>
+        </w:rPr>
+        <w:t xml:space="preserve"> </w:t>
+      </w:r>
+      <w:r>
+        <w:rPr>
+          <w:lang w:val="en-US"/>
+        </w:rPr>
+        <w:t xml:space="preserve">which takes some parameters such as </w:t>
+      </w:r>
+      <w:r>
+        <w:rPr>
+          <w:lang w:val="en-US"/>
+        </w:rPr>
+        <w:t>how many neighbors each candidate rectangle should have to retain it</w:t>
+      </w:r>
+      <w:r>
+        <w:rPr>
+          <w:lang w:val="en-US"/>
+        </w:rPr>
+        <w:t xml:space="preserve"> and the m</w:t>
+      </w:r>
+      <w:r>
+        <w:rPr>
+          <w:lang w:val="en-US"/>
+        </w:rPr>
+        <w:t>inimum possible object size</w:t>
+      </w:r>
+      <w:r>
+        <w:rPr>
+          <w:lang w:val="en-US"/>
+        </w:rPr>
+        <w:t>. These parameters are</w:t>
+      </w:r>
+      <w:r>
+        <w:rPr>
+          <w:lang w:val="en-US"/>
+        </w:rPr>
+        <w:t xml:space="preserve"> selected with a trackbar and stored inside</w:t>
+      </w:r>
+      <w:r>
+        <w:rPr>
+          <w:lang w:val="en-US"/>
+        </w:rPr>
+        <w:t xml:space="preserve"> a</w:t>
+      </w:r>
+      <w:r>
+        <w:rPr>
+          <w:lang w:val="en-US"/>
+        </w:rPr>
+        <w:t xml:space="preserve"> </w:t>
+      </w:r>
+      <w:r>
+        <w:rPr>
+          <w:rFonts w:ascii="Menlo" w:eastAsia="Times New Roman" w:hAnsi="Menlo" w:cs="Menlo"/>
+          <w:color w:val="267F99"/>
+          <w:sz w:val="18"/>
+          <w:szCs w:val="18"/>
+          <w:lang w:eastAsia="zh-CN"/>
+        </w:rPr>
+        <w:t>DetectionParams</w:t>
+      </w:r>
+      <w:r>
+        <w:rPr>
+          <w:rFonts w:ascii="Menlo" w:eastAsia="Times New Roman" w:hAnsi="Menlo" w:cs="Menlo"/>
+          <w:color w:val="267F99"/>
+          <w:sz w:val="18"/>
+          <w:szCs w:val="18"/>
+          <w:lang w:val="en-US" w:eastAsia="zh-CN"/>
+        </w:rPr>
+        <w:t xml:space="preserve"> </w:t>
+      </w:r>
+      <w:r>
+        <w:rPr>
+          <w:lang w:val="en-US"/>
+        </w:rPr>
+        <w:t>struct.</w:t>
+      </w:r>
+      <w:r>
+        <w:rPr>
+          <w:lang w:val="en-US"/>
+        </w:rPr>
+        <w:t xml:space="preserve"> Finally, a bounding box is drawn around each detected tree and the </w:t>
+      </w:r>
+      <w:r>
+        <w:rPr>
+          <w:lang w:val="en-US"/>
+        </w:rPr>
+        <w:t xml:space="preserve">result </w:t>
+      </w:r>
+      <w:r>
+        <w:rPr>
+          <w:lang w:val="en-US"/>
+        </w:rPr>
+        <w:t xml:space="preserve">is shown </w:t>
+      </w:r>
+      <w:r>
+        <w:rPr>
+          <w:lang w:val="en-US"/>
+        </w:rPr>
+        <w:t>both on the preprocessed image and on the original image.</w:t>
+      </w:r>
+    </w:p>
+    <w:p>
+      <w:pPr>
+        <w:shd w:val="clear" w:color="auto" w:fill="FFFFFF"/>
+        <w:spacing w:line="270" w:lineRule="atLeast"/>
+        <w:rPr>
+          <w:lang w:val="en-US"/>
+        </w:rPr>
+      </w:pPr>
+    </w:p>
+    <w:p>
+      <w:pPr>
+        <w:pStyle w:val="Heading2"/>
+        <w:rPr>
+          <w:lang w:val="en-US" w:eastAsia="zh-CN"/>
+        </w:rPr>
+      </w:pPr>
+      <w:r>
+        <w:rPr>
+          <w:lang w:val="en-US" w:eastAsia="zh-CN"/>
+        </w:rPr>
+        <w:t>Results</w:t>
+      </w:r>
+    </w:p>
+    <w:p>
+      <w:pPr>
+        <w:rPr>
+          <w:lang w:val="en-US" w:eastAsia="zh-CN"/>
         </w:rPr>
       </w:pPr>
       <w:bookmarkStart w:id="0" w:name="_GoBack"/>

</xml_diff>

<commit_message>
finalize final report and change parameters
</commit_message>
<xml_diff>
--- a/homework reports/Final project report.docx
+++ b/homework reports/Final project report.docx
@@ -152,6 +152,89 @@
           <w:lang w:val="en-US"/>
         </w:rPr>
         <w:t xml:space="preserve"> </w:t>
+      </w:r>
+    </w:p>
+    <w:p>
+      <w:pPr>
+        <w:rPr>
+          <w:b/>
+          <w:bCs/>
+          <w:lang w:val="en-US"/>
+        </w:rPr>
+      </w:pPr>
+    </w:p>
+    <w:p>
+      <w:pPr>
+        <w:pStyle w:val="Heading2"/>
+        <w:rPr>
+          <w:lang w:val="en-US"/>
+        </w:rPr>
+      </w:pPr>
+      <w:r>
+        <w:rPr>
+          <w:lang w:val="en-US"/>
+        </w:rPr>
+        <w:t>Note</w:t>
+      </w:r>
+      <w:r>
+        <w:rPr>
+          <w:lang w:val="en-US"/>
+        </w:rPr>
+        <w:t>s</w:t>
+      </w:r>
+    </w:p>
+    <w:p>
+      <w:pPr>
+        <w:rPr>
+          <w:lang w:val="en-US"/>
+        </w:rPr>
+      </w:pPr>
+      <w:r>
+        <w:rPr>
+          <w:lang w:val="en-US"/>
+        </w:rPr>
+        <w:t>The input images need to be stored inside the ‘data’ folder. If you add some images, remember to execute the ‘</w:t>
+      </w:r>
+      <w:proofErr w:type="spellStart"/>
+      <w:r>
+        <w:rPr>
+          <w:lang w:val="en-US"/>
+        </w:rPr>
+        <w:t>cmake</w:t>
+      </w:r>
+      <w:proofErr w:type="spellEnd"/>
+      <w:r>
+        <w:rPr>
+          <w:lang w:val="en-US"/>
+        </w:rPr>
+        <w:t>’ command because CMakeLists.txt is configured to copy the content of ‘data’ directory inside the build directory.</w:t>
+      </w:r>
+    </w:p>
+    <w:p>
+      <w:pPr>
+        <w:rPr>
+          <w:lang w:val="en-US"/>
+        </w:rPr>
+      </w:pPr>
+      <w:r>
+        <w:rPr>
+          <w:lang w:val="en-US"/>
+        </w:rPr>
+        <w:t xml:space="preserve">Inside the </w:t>
+      </w:r>
+      <w:proofErr w:type="spellStart"/>
+      <w:r>
+        <w:rPr>
+          <w:lang w:val="en-US"/>
+        </w:rPr>
+        <w:t>dataset_generation</w:t>
+      </w:r>
+      <w:proofErr w:type="spellEnd"/>
+      <w:r>
+        <w:rPr>
+          <w:lang w:val="en-US"/>
+        </w:rPr>
+        <w:t xml:space="preserve"> directory you can find my python script for the data augmentation and dataset generation plus a small subset of the dataset I used to train the detector.</w:t>
       </w:r>
     </w:p>
     <w:p>
@@ -365,10 +448,10 @@
                     <pic:cNvPicPr/>
                   </pic:nvPicPr>
                   <pic:blipFill>
-                    <a:blip r:embed="rId4" cstate="print">
+                    <a:blip r:embed="rId4" cstate="screen">
                       <a:extLst>
                         <a:ext uri="{28A0092B-C50C-407E-A947-70E740481C1C}">
-                          <a14:useLocalDpi xmlns:a14="http://schemas.microsoft.com/office/drawing/2010/main" val="0"/>
+                          <a14:useLocalDpi xmlns:a14="http://schemas.microsoft.com/office/drawing/2010/main"/>
                         </a:ext>
                       </a:extLst>
                     </a:blip>
@@ -426,10 +509,10 @@
                     <pic:cNvPicPr/>
                   </pic:nvPicPr>
                   <pic:blipFill>
-                    <a:blip r:embed="rId5" cstate="print">
+                    <a:blip r:embed="rId5" cstate="screen">
                       <a:extLst>
                         <a:ext uri="{28A0092B-C50C-407E-A947-70E740481C1C}">
-                          <a14:useLocalDpi xmlns:a14="http://schemas.microsoft.com/office/drawing/2010/main" val="0"/>
+                          <a14:useLocalDpi xmlns:a14="http://schemas.microsoft.com/office/drawing/2010/main"/>
                         </a:ext>
                       </a:extLst>
                     </a:blip>
@@ -592,6 +675,7 @@
           <w:noProof/>
           <w:lang w:val="en-US" w:eastAsia="zh-CN"/>
         </w:rPr>
+        <w:lastRenderedPageBreak/>
         <w:drawing>
           <wp:inline distT="0" distB="0" distL="0" distR="0" wp14:anchorId="4A0814A3" wp14:editId="1A1D764F">
             <wp:extent cx="5727700" cy="2177415"/>
@@ -608,7 +692,13 @@
                     <pic:cNvPicPr/>
                   </pic:nvPicPr>
                   <pic:blipFill>
-                    <a:blip r:embed="rId6"/>
+                    <a:blip r:embed="rId6" cstate="screen">
+                      <a:extLst>
+                        <a:ext uri="{28A0092B-C50C-407E-A947-70E740481C1C}">
+                          <a14:useLocalDpi xmlns:a14="http://schemas.microsoft.com/office/drawing/2010/main"/>
+                        </a:ext>
+                      </a:extLst>
+                    </a:blip>
                     <a:stretch>
                       <a:fillRect/>
                     </a:stretch>
@@ -674,7 +764,6 @@
         <w:rPr>
           <w:lang w:val="en-US" w:eastAsia="zh-CN"/>
         </w:rPr>
-        <w:lastRenderedPageBreak/>
         <w:t>Finally,</w:t>
       </w:r>
       <w:r>
@@ -1943,6 +2032,7 @@
           <w:rFonts w:ascii="Times New Roman" w:eastAsia="Times New Roman" w:hAnsi="Times New Roman" w:cs="Times New Roman"/>
           <w:lang w:val="en-US" w:eastAsia="zh-CN"/>
         </w:rPr>
+        <w:lastRenderedPageBreak/>
         <w:drawing>
           <wp:inline distT="0" distB="0" distL="0" distR="0" wp14:anchorId="60EAA9E5" wp14:editId="2C00A4C3">
             <wp:extent cx="1702965" cy="1846071"/>
@@ -1959,7 +2049,13 @@
                     <pic:cNvPicPr/>
                   </pic:nvPicPr>
                   <pic:blipFill>
-                    <a:blip r:embed="rId7"/>
+                    <a:blip r:embed="rId7" cstate="screen">
+                      <a:extLst>
+                        <a:ext uri="{28A0092B-C50C-407E-A947-70E740481C1C}">
+                          <a14:useLocalDpi xmlns:a14="http://schemas.microsoft.com/office/drawing/2010/main"/>
+                        </a:ext>
+                      </a:extLst>
+                    </a:blip>
                     <a:stretch>
                       <a:fillRect/>
                     </a:stretch>
@@ -2007,7 +2103,13 @@
                     <pic:cNvPicPr/>
                   </pic:nvPicPr>
                   <pic:blipFill>
-                    <a:blip r:embed="rId8"/>
+                    <a:blip r:embed="rId8" cstate="screen">
+                      <a:extLst>
+                        <a:ext uri="{28A0092B-C50C-407E-A947-70E740481C1C}">
+                          <a14:useLocalDpi xmlns:a14="http://schemas.microsoft.com/office/drawing/2010/main"/>
+                        </a:ext>
+                      </a:extLst>
+                    </a:blip>
                     <a:stretch>
                       <a:fillRect/>
                     </a:stretch>
@@ -2054,7 +2156,13 @@
                     <pic:cNvPicPr/>
                   </pic:nvPicPr>
                   <pic:blipFill>
-                    <a:blip r:embed="rId9"/>
+                    <a:blip r:embed="rId9" cstate="screen">
+                      <a:extLst>
+                        <a:ext uri="{28A0092B-C50C-407E-A947-70E740481C1C}">
+                          <a14:useLocalDpi xmlns:a14="http://schemas.microsoft.com/office/drawing/2010/main"/>
+                        </a:ext>
+                      </a:extLst>
+                    </a:blip>
                     <a:stretch>
                       <a:fillRect/>
                     </a:stretch>
@@ -2167,7 +2275,6 @@
         <w:rPr>
           <w:lang w:val="en-US"/>
         </w:rPr>
-        <w:lastRenderedPageBreak/>
         <w:t>The parameters like bilateral filter sigm</w:t>
       </w:r>
       <w:r>
@@ -2381,10 +2488,10 @@
                     <pic:cNvPicPr/>
                   </pic:nvPicPr>
                   <pic:blipFill>
-                    <a:blip r:embed="rId10" cstate="print">
+                    <a:blip r:embed="rId10" cstate="screen">
                       <a:extLst>
                         <a:ext uri="{28A0092B-C50C-407E-A947-70E740481C1C}">
-                          <a14:useLocalDpi xmlns:a14="http://schemas.microsoft.com/office/drawing/2010/main" val="0"/>
+                          <a14:useLocalDpi xmlns:a14="http://schemas.microsoft.com/office/drawing/2010/main"/>
                         </a:ext>
                       </a:extLst>
                     </a:blip>
@@ -2579,10 +2686,10 @@
                     <pic:cNvPicPr/>
                   </pic:nvPicPr>
                   <pic:blipFill>
-                    <a:blip r:embed="rId11" cstate="print">
+                    <a:blip r:embed="rId11" cstate="screen">
                       <a:extLst>
                         <a:ext uri="{28A0092B-C50C-407E-A947-70E740481C1C}">
-                          <a14:useLocalDpi xmlns:a14="http://schemas.microsoft.com/office/drawing/2010/main" val="0"/>
+                          <a14:useLocalDpi xmlns:a14="http://schemas.microsoft.com/office/drawing/2010/main"/>
                         </a:ext>
                       </a:extLst>
                     </a:blip>
@@ -2879,8 +2986,431 @@
         <w:rPr>
           <w:lang w:val="en-US" w:eastAsia="zh-CN"/>
         </w:rPr>
+        <w:lastRenderedPageBreak/>
         <w:t>Results</w:t>
       </w:r>
+    </w:p>
+    <w:p>
+      <w:pPr>
+        <w:rPr>
+          <w:lang w:val="en-US" w:eastAsia="zh-CN"/>
+        </w:rPr>
+      </w:pPr>
+      <w:r>
+        <w:rPr>
+          <w:lang w:val="en-US" w:eastAsia="zh-CN"/>
+        </w:rPr>
+        <w:t>After some time tuning the various parameters, the results I get are quite satisfactory. The trees that are clearly visible in a contrasting background are correctly detected. However</w:t>
+      </w:r>
+      <w:r>
+        <w:rPr>
+          <w:lang w:val="en-US" w:eastAsia="zh-CN"/>
+        </w:rPr>
+        <w:t>,</w:t>
+      </w:r>
+      <w:r>
+        <w:rPr>
+          <w:lang w:val="en-US" w:eastAsia="zh-CN"/>
+        </w:rPr>
+        <w:t xml:space="preserve"> there are some false positive and some false negatives, and sometimes there are multiple detection for a single tree. </w:t>
+      </w:r>
+    </w:p>
+    <w:p>
+      <w:pPr>
+        <w:rPr>
+          <w:lang w:val="en-US" w:eastAsia="zh-CN"/>
+        </w:rPr>
+      </w:pPr>
+      <w:r>
+        <w:rPr>
+          <w:lang w:val="en-US" w:eastAsia="zh-CN"/>
+        </w:rPr>
+        <w:t>Here are some correctly detected trees:</w:t>
+      </w:r>
+    </w:p>
+    <w:p>
+      <w:pPr>
+        <w:rPr>
+          <w:noProof/>
+        </w:rPr>
+      </w:pPr>
+      <w:r>
+        <w:rPr>
+          <w:lang w:val="en-US" w:eastAsia="zh-CN"/>
+        </w:rPr>
+        <w:drawing>
+          <wp:inline distT="0" distB="0" distL="0" distR="0" wp14:anchorId="4A808AD1" wp14:editId="352EFD88">
+            <wp:extent cx="1988191" cy="1711053"/>
+            <wp:effectExtent l="0" t="0" r="5715" b="3810"/>
+            <wp:docPr id="17" name="Picture 17" descr="A large green field with trees in the background&#10;&#10;Description automatically generated"/>
+            <wp:cNvGraphicFramePr>
+              <a:graphicFrameLocks xmlns:a="http://schemas.openxmlformats.org/drawingml/2006/main" noChangeAspect="1"/>
+            </wp:cNvGraphicFramePr>
+            <a:graphic xmlns:a="http://schemas.openxmlformats.org/drawingml/2006/main">
+              <a:graphicData uri="http://schemas.openxmlformats.org/drawingml/2006/picture">
+                <pic:pic xmlns:pic="http://schemas.openxmlformats.org/drawingml/2006/picture">
+                  <pic:nvPicPr>
+                    <pic:cNvPr id="1" name=""/>
+                    <pic:cNvPicPr/>
+                  </pic:nvPicPr>
+                  <pic:blipFill>
+                    <a:blip r:embed="rId12" cstate="screen">
+                      <a:extLst>
+                        <a:ext uri="{28A0092B-C50C-407E-A947-70E740481C1C}">
+                          <a14:useLocalDpi xmlns:a14="http://schemas.microsoft.com/office/drawing/2010/main"/>
+                        </a:ext>
+                      </a:extLst>
+                    </a:blip>
+                    <a:stretch>
+                      <a:fillRect/>
+                    </a:stretch>
+                  </pic:blipFill>
+                  <pic:spPr>
+                    <a:xfrm>
+                      <a:off x="0" y="0"/>
+                      <a:ext cx="2005149" cy="1725647"/>
+                    </a:xfrm>
+                    <a:prstGeom prst="rect">
+                      <a:avLst/>
+                    </a:prstGeom>
+                  </pic:spPr>
+                </pic:pic>
+              </a:graphicData>
+            </a:graphic>
+          </wp:inline>
+        </w:drawing>
+      </w:r>
+      <w:r>
+        <w:rPr>
+          <w:lang w:val="en-US" w:eastAsia="zh-CN"/>
+        </w:rPr>
+        <w:t xml:space="preserve">  </w:t>
+      </w:r>
+      <w:r>
+        <w:rPr>
+          <w:lang w:val="en-US" w:eastAsia="zh-CN"/>
+        </w:rPr>
+        <w:drawing>
+          <wp:inline distT="0" distB="0" distL="0" distR="0" wp14:anchorId="3442C917" wp14:editId="2E335925">
+            <wp:extent cx="1862356" cy="1706347"/>
+            <wp:effectExtent l="0" t="0" r="5080" b="0"/>
+            <wp:docPr id="18" name="Picture 18" descr="A large green field with trees in the background&#10;&#10;Description automatically generated"/>
+            <wp:cNvGraphicFramePr>
+              <a:graphicFrameLocks xmlns:a="http://schemas.openxmlformats.org/drawingml/2006/main" noChangeAspect="1"/>
+            </wp:cNvGraphicFramePr>
+            <a:graphic xmlns:a="http://schemas.openxmlformats.org/drawingml/2006/main">
+              <a:graphicData uri="http://schemas.openxmlformats.org/drawingml/2006/picture">
+                <pic:pic xmlns:pic="http://schemas.openxmlformats.org/drawingml/2006/picture">
+                  <pic:nvPicPr>
+                    <pic:cNvPr id="1" name=""/>
+                    <pic:cNvPicPr/>
+                  </pic:nvPicPr>
+                  <pic:blipFill>
+                    <a:blip r:embed="rId13" cstate="screen">
+                      <a:extLst>
+                        <a:ext uri="{28A0092B-C50C-407E-A947-70E740481C1C}">
+                          <a14:useLocalDpi xmlns:a14="http://schemas.microsoft.com/office/drawing/2010/main"/>
+                        </a:ext>
+                      </a:extLst>
+                    </a:blip>
+                    <a:stretch>
+                      <a:fillRect/>
+                    </a:stretch>
+                  </pic:blipFill>
+                  <pic:spPr>
+                    <a:xfrm>
+                      <a:off x="0" y="0"/>
+                      <a:ext cx="1884523" cy="1726657"/>
+                    </a:xfrm>
+                    <a:prstGeom prst="rect">
+                      <a:avLst/>
+                    </a:prstGeom>
+                  </pic:spPr>
+                </pic:pic>
+              </a:graphicData>
+            </a:graphic>
+          </wp:inline>
+        </w:drawing>
+      </w:r>
+      <w:r>
+        <w:rPr>
+          <w:noProof/>
+        </w:rPr>
+        <w:t xml:space="preserve"> </w:t>
+      </w:r>
+      <w:r>
+        <w:rPr>
+          <w:lang w:val="en-US" w:eastAsia="zh-CN"/>
+        </w:rPr>
+        <w:drawing>
+          <wp:inline distT="0" distB="0" distL="0" distR="0" wp14:anchorId="18F12B5D" wp14:editId="72FE13F7">
+            <wp:extent cx="1719580" cy="1730446"/>
+            <wp:effectExtent l="0" t="0" r="0" b="0"/>
+            <wp:docPr id="19" name="Picture 19" descr="A large green field with trees in the background&#10;&#10;Description automatically generated"/>
+            <wp:cNvGraphicFramePr>
+              <a:graphicFrameLocks xmlns:a="http://schemas.openxmlformats.org/drawingml/2006/main" noChangeAspect="1"/>
+            </wp:cNvGraphicFramePr>
+            <a:graphic xmlns:a="http://schemas.openxmlformats.org/drawingml/2006/main">
+              <a:graphicData uri="http://schemas.openxmlformats.org/drawingml/2006/picture">
+                <pic:pic xmlns:pic="http://schemas.openxmlformats.org/drawingml/2006/picture">
+                  <pic:nvPicPr>
+                    <pic:cNvPr id="1" name=""/>
+                    <pic:cNvPicPr/>
+                  </pic:nvPicPr>
+                  <pic:blipFill>
+                    <a:blip r:embed="rId14" cstate="screen">
+                      <a:extLst>
+                        <a:ext uri="{28A0092B-C50C-407E-A947-70E740481C1C}">
+                          <a14:useLocalDpi xmlns:a14="http://schemas.microsoft.com/office/drawing/2010/main"/>
+                        </a:ext>
+                      </a:extLst>
+                    </a:blip>
+                    <a:stretch>
+                      <a:fillRect/>
+                    </a:stretch>
+                  </pic:blipFill>
+                  <pic:spPr>
+                    <a:xfrm>
+                      <a:off x="0" y="0"/>
+                      <a:ext cx="1748789" cy="1759839"/>
+                    </a:xfrm>
+                    <a:prstGeom prst="rect">
+                      <a:avLst/>
+                    </a:prstGeom>
+                  </pic:spPr>
+                </pic:pic>
+              </a:graphicData>
+            </a:graphic>
+          </wp:inline>
+        </w:drawing>
+      </w:r>
+    </w:p>
+    <w:p>
+      <w:pPr>
+        <w:rPr>
+          <w:noProof/>
+          <w:lang w:val="en-US"/>
+        </w:rPr>
+      </w:pPr>
+    </w:p>
+    <w:p>
+      <w:pPr>
+        <w:rPr>
+          <w:noProof/>
+          <w:lang w:val="en-US"/>
+        </w:rPr>
+      </w:pPr>
+      <w:r>
+        <w:rPr>
+          <w:noProof/>
+          <w:lang w:val="en-US"/>
+        </w:rPr>
+        <w:t>In the following image just one tree clearly visible in front of a sky background is detected:</w:t>
+      </w:r>
+    </w:p>
+    <w:p>
+      <w:pPr>
+        <w:rPr>
+          <w:lang w:val="en-US" w:eastAsia="zh-CN"/>
+        </w:rPr>
+      </w:pPr>
+      <w:r>
+        <w:rPr>
+          <w:lang w:val="en-US" w:eastAsia="zh-CN"/>
+        </w:rPr>
+        <w:drawing>
+          <wp:inline distT="0" distB="0" distL="0" distR="0" wp14:anchorId="24906680" wp14:editId="060DF451">
+            <wp:extent cx="2155971" cy="2155971"/>
+            <wp:effectExtent l="0" t="0" r="3175" b="3175"/>
+            <wp:docPr id="20" name="Picture 20" descr="A group of people in a garden&#10;&#10;Description automatically generated"/>
+            <wp:cNvGraphicFramePr>
+              <a:graphicFrameLocks xmlns:a="http://schemas.openxmlformats.org/drawingml/2006/main" noChangeAspect="1"/>
+            </wp:cNvGraphicFramePr>
+            <a:graphic xmlns:a="http://schemas.openxmlformats.org/drawingml/2006/main">
+              <a:graphicData uri="http://schemas.openxmlformats.org/drawingml/2006/picture">
+                <pic:pic xmlns:pic="http://schemas.openxmlformats.org/drawingml/2006/picture">
+                  <pic:nvPicPr>
+                    <pic:cNvPr id="1" name=""/>
+                    <pic:cNvPicPr/>
+                  </pic:nvPicPr>
+                  <pic:blipFill>
+                    <a:blip r:embed="rId15" cstate="screen">
+                      <a:extLst>
+                        <a:ext uri="{28A0092B-C50C-407E-A947-70E740481C1C}">
+                          <a14:useLocalDpi xmlns:a14="http://schemas.microsoft.com/office/drawing/2010/main"/>
+                        </a:ext>
+                      </a:extLst>
+                    </a:blip>
+                    <a:stretch>
+                      <a:fillRect/>
+                    </a:stretch>
+                  </pic:blipFill>
+                  <pic:spPr>
+                    <a:xfrm>
+                      <a:off x="0" y="0"/>
+                      <a:ext cx="2155971" cy="2155971"/>
+                    </a:xfrm>
+                    <a:prstGeom prst="rect">
+                      <a:avLst/>
+                    </a:prstGeom>
+                  </pic:spPr>
+                </pic:pic>
+              </a:graphicData>
+            </a:graphic>
+          </wp:inline>
+        </w:drawing>
+      </w:r>
+    </w:p>
+    <w:p>
+      <w:pPr>
+        <w:rPr>
+          <w:lang w:val="en-US" w:eastAsia="zh-CN"/>
+        </w:rPr>
+      </w:pPr>
+    </w:p>
+    <w:p>
+      <w:pPr>
+        <w:rPr>
+          <w:lang w:val="en-US" w:eastAsia="zh-CN"/>
+        </w:rPr>
+      </w:pPr>
+      <w:r>
+        <w:rPr>
+          <w:lang w:val="en-US" w:eastAsia="zh-CN"/>
+        </w:rPr>
+        <w:t>In the following images there are two detections of the same tree</w:t>
+      </w:r>
+      <w:r>
+        <w:rPr>
+          <w:lang w:val="en-US" w:eastAsia="zh-CN"/>
+        </w:rPr>
+        <w:t>, keep in mind that the window I selected is a square, which may be the reason why long vertical trees may be split into multiple squares</w:t>
+      </w:r>
+      <w:r>
+        <w:rPr>
+          <w:lang w:val="en-US" w:eastAsia="zh-CN"/>
+        </w:rPr>
+        <w:t>:</w:t>
+      </w:r>
+    </w:p>
+    <w:p>
+      <w:pPr>
+        <w:rPr>
+          <w:noProof/>
+        </w:rPr>
+      </w:pPr>
+      <w:r>
+        <w:rPr>
+          <w:lang w:val="en-US" w:eastAsia="zh-CN"/>
+        </w:rPr>
+        <w:drawing>
+          <wp:inline distT="0" distB="0" distL="0" distR="0" wp14:anchorId="4E19B61D" wp14:editId="2105CF12">
+            <wp:extent cx="2168688" cy="2164360"/>
+            <wp:effectExtent l="0" t="0" r="3175" b="0"/>
+            <wp:docPr id="21" name="Picture 21" descr="A large green field&#10;&#10;Description automatically generated"/>
+            <wp:cNvGraphicFramePr>
+              <a:graphicFrameLocks xmlns:a="http://schemas.openxmlformats.org/drawingml/2006/main" noChangeAspect="1"/>
+            </wp:cNvGraphicFramePr>
+            <a:graphic xmlns:a="http://schemas.openxmlformats.org/drawingml/2006/main">
+              <a:graphicData uri="http://schemas.openxmlformats.org/drawingml/2006/picture">
+                <pic:pic xmlns:pic="http://schemas.openxmlformats.org/drawingml/2006/picture">
+                  <pic:nvPicPr>
+                    <pic:cNvPr id="1" name=""/>
+                    <pic:cNvPicPr/>
+                  </pic:nvPicPr>
+                  <pic:blipFill>
+                    <a:blip r:embed="rId16" cstate="screen">
+                      <a:extLst>
+                        <a:ext uri="{28A0092B-C50C-407E-A947-70E740481C1C}">
+                          <a14:useLocalDpi xmlns:a14="http://schemas.microsoft.com/office/drawing/2010/main"/>
+                        </a:ext>
+                      </a:extLst>
+                    </a:blip>
+                    <a:stretch>
+                      <a:fillRect/>
+                    </a:stretch>
+                  </pic:blipFill>
+                  <pic:spPr>
+                    <a:xfrm>
+                      <a:off x="0" y="0"/>
+                      <a:ext cx="2178107" cy="2173760"/>
+                    </a:xfrm>
+                    <a:prstGeom prst="rect">
+                      <a:avLst/>
+                    </a:prstGeom>
+                  </pic:spPr>
+                </pic:pic>
+              </a:graphicData>
+            </a:graphic>
+          </wp:inline>
+        </w:drawing>
+      </w:r>
+      <w:r>
+        <w:rPr>
+          <w:noProof/>
+        </w:rPr>
+        <w:t xml:space="preserve"> </w:t>
+      </w:r>
+      <w:r>
+        <w:rPr>
+          <w:lang w:val="en-US" w:eastAsia="zh-CN"/>
+        </w:rPr>
+        <w:drawing>
+          <wp:inline distT="0" distB="0" distL="0" distR="0" wp14:anchorId="52338123" wp14:editId="16B59C6D">
+            <wp:extent cx="2206304" cy="2169090"/>
+            <wp:effectExtent l="0" t="0" r="3810" b="3175"/>
+            <wp:docPr id="22" name="Picture 22" descr="A picture containing outdoor, game, grass, sport&#10;&#10;Description automatically generated"/>
+            <wp:cNvGraphicFramePr>
+              <a:graphicFrameLocks xmlns:a="http://schemas.openxmlformats.org/drawingml/2006/main" noChangeAspect="1"/>
+            </wp:cNvGraphicFramePr>
+            <a:graphic xmlns:a="http://schemas.openxmlformats.org/drawingml/2006/main">
+              <a:graphicData uri="http://schemas.openxmlformats.org/drawingml/2006/picture">
+                <pic:pic xmlns:pic="http://schemas.openxmlformats.org/drawingml/2006/picture">
+                  <pic:nvPicPr>
+                    <pic:cNvPr id="1" name=""/>
+                    <pic:cNvPicPr/>
+                  </pic:nvPicPr>
+                  <pic:blipFill>
+                    <a:blip r:embed="rId17" cstate="screen">
+                      <a:extLst>
+                        <a:ext uri="{28A0092B-C50C-407E-A947-70E740481C1C}">
+                          <a14:useLocalDpi xmlns:a14="http://schemas.microsoft.com/office/drawing/2010/main"/>
+                        </a:ext>
+                      </a:extLst>
+                    </a:blip>
+                    <a:stretch>
+                      <a:fillRect/>
+                    </a:stretch>
+                  </pic:blipFill>
+                  <pic:spPr>
+                    <a:xfrm>
+                      <a:off x="0" y="0"/>
+                      <a:ext cx="2223619" cy="2186113"/>
+                    </a:xfrm>
+                    <a:prstGeom prst="rect">
+                      <a:avLst/>
+                    </a:prstGeom>
+                  </pic:spPr>
+                </pic:pic>
+              </a:graphicData>
+            </a:graphic>
+          </wp:inline>
+        </w:drawing>
+      </w:r>
+    </w:p>
+    <w:p>
+      <w:pPr>
+        <w:rPr>
+          <w:noProof/>
+        </w:rPr>
+      </w:pPr>
+    </w:p>
+    <w:p>
+      <w:pPr>
+        <w:rPr>
+          <w:lang w:val="en-US" w:eastAsia="zh-CN"/>
+        </w:rPr>
+      </w:pPr>
     </w:p>
     <w:p>
       <w:pPr>
@@ -2890,6 +3420,347 @@
       </w:pPr>
       <w:bookmarkStart w:id="0" w:name="_GoBack"/>
       <w:bookmarkEnd w:id="0"/>
+      <w:r>
+        <w:rPr>
+          <w:lang w:val="en-US" w:eastAsia="zh-CN"/>
+        </w:rPr>
+        <w:lastRenderedPageBreak/>
+        <w:t>In images with no trees it looks like no false positives are detected:</w:t>
+      </w:r>
+    </w:p>
+    <w:p>
+      <w:pPr>
+        <w:rPr>
+          <w:noProof/>
+        </w:rPr>
+      </w:pPr>
+      <w:r>
+        <w:rPr>
+          <w:lang w:val="en-US" w:eastAsia="zh-CN"/>
+        </w:rPr>
+        <w:drawing>
+          <wp:inline distT="0" distB="0" distL="0" distR="0" wp14:anchorId="7DCECACB" wp14:editId="66A5F5D5">
+            <wp:extent cx="1365463" cy="1350628"/>
+            <wp:effectExtent l="0" t="0" r="0" b="0"/>
+            <wp:docPr id="23" name="Picture 23" descr="A close up of a lush green field&#10;&#10;Description automatically generated"/>
+            <wp:cNvGraphicFramePr>
+              <a:graphicFrameLocks xmlns:a="http://schemas.openxmlformats.org/drawingml/2006/main" noChangeAspect="1"/>
+            </wp:cNvGraphicFramePr>
+            <a:graphic xmlns:a="http://schemas.openxmlformats.org/drawingml/2006/main">
+              <a:graphicData uri="http://schemas.openxmlformats.org/drawingml/2006/picture">
+                <pic:pic xmlns:pic="http://schemas.openxmlformats.org/drawingml/2006/picture">
+                  <pic:nvPicPr>
+                    <pic:cNvPr id="1" name=""/>
+                    <pic:cNvPicPr/>
+                  </pic:nvPicPr>
+                  <pic:blipFill>
+                    <a:blip r:embed="rId18" cstate="screen">
+                      <a:extLst>
+                        <a:ext uri="{28A0092B-C50C-407E-A947-70E740481C1C}">
+                          <a14:useLocalDpi xmlns:a14="http://schemas.microsoft.com/office/drawing/2010/main"/>
+                        </a:ext>
+                      </a:extLst>
+                    </a:blip>
+                    <a:stretch>
+                      <a:fillRect/>
+                    </a:stretch>
+                  </pic:blipFill>
+                  <pic:spPr>
+                    <a:xfrm>
+                      <a:off x="0" y="0"/>
+                      <a:ext cx="1374434" cy="1359501"/>
+                    </a:xfrm>
+                    <a:prstGeom prst="rect">
+                      <a:avLst/>
+                    </a:prstGeom>
+                  </pic:spPr>
+                </pic:pic>
+              </a:graphicData>
+            </a:graphic>
+          </wp:inline>
+        </w:drawing>
+      </w:r>
+      <w:r>
+        <w:rPr>
+          <w:noProof/>
+        </w:rPr>
+        <w:t xml:space="preserve"> </w:t>
+      </w:r>
+      <w:r>
+        <w:rPr>
+          <w:lang w:val="en-US" w:eastAsia="zh-CN"/>
+        </w:rPr>
+        <w:drawing>
+          <wp:inline distT="0" distB="0" distL="0" distR="0" wp14:anchorId="479DD3EB" wp14:editId="24D98B55">
+            <wp:extent cx="1350628" cy="1356168"/>
+            <wp:effectExtent l="0" t="0" r="0" b="3175"/>
+            <wp:docPr id="24" name="Picture 24" descr="A view of a mountain&#10;&#10;Description automatically generated"/>
+            <wp:cNvGraphicFramePr>
+              <a:graphicFrameLocks xmlns:a="http://schemas.openxmlformats.org/drawingml/2006/main" noChangeAspect="1"/>
+            </wp:cNvGraphicFramePr>
+            <a:graphic xmlns:a="http://schemas.openxmlformats.org/drawingml/2006/main">
+              <a:graphicData uri="http://schemas.openxmlformats.org/drawingml/2006/picture">
+                <pic:pic xmlns:pic="http://schemas.openxmlformats.org/drawingml/2006/picture">
+                  <pic:nvPicPr>
+                    <pic:cNvPr id="1" name=""/>
+                    <pic:cNvPicPr/>
+                  </pic:nvPicPr>
+                  <pic:blipFill>
+                    <a:blip r:embed="rId19" cstate="screen">
+                      <a:extLst>
+                        <a:ext uri="{28A0092B-C50C-407E-A947-70E740481C1C}">
+                          <a14:useLocalDpi xmlns:a14="http://schemas.microsoft.com/office/drawing/2010/main"/>
+                        </a:ext>
+                      </a:extLst>
+                    </a:blip>
+                    <a:stretch>
+                      <a:fillRect/>
+                    </a:stretch>
+                  </pic:blipFill>
+                  <pic:spPr>
+                    <a:xfrm>
+                      <a:off x="0" y="0"/>
+                      <a:ext cx="1374746" cy="1380385"/>
+                    </a:xfrm>
+                    <a:prstGeom prst="rect">
+                      <a:avLst/>
+                    </a:prstGeom>
+                  </pic:spPr>
+                </pic:pic>
+              </a:graphicData>
+            </a:graphic>
+          </wp:inline>
+        </w:drawing>
+      </w:r>
+    </w:p>
+    <w:p>
+      <w:pPr>
+        <w:rPr>
+          <w:noProof/>
+        </w:rPr>
+      </w:pPr>
+    </w:p>
+    <w:p>
+      <w:pPr>
+        <w:rPr>
+          <w:lang w:val="en-US" w:eastAsia="zh-CN"/>
+        </w:rPr>
+      </w:pPr>
+      <w:r>
+        <w:rPr>
+          <w:lang w:val="en-US" w:eastAsia="zh-CN"/>
+        </w:rPr>
+        <w:t>In addition to the test images provided by the professor, I added some pictures that I personally took of trees around my house.</w:t>
+      </w:r>
+    </w:p>
+    <w:p>
+      <w:pPr>
+        <w:rPr>
+          <w:lang w:val="en-US" w:eastAsia="zh-CN"/>
+        </w:rPr>
+      </w:pPr>
+      <w:r>
+        <w:rPr>
+          <w:lang w:val="en-US" w:eastAsia="zh-CN"/>
+        </w:rPr>
+        <w:drawing>
+          <wp:inline distT="0" distB="0" distL="0" distR="0" wp14:anchorId="5E3FA4FF" wp14:editId="6F4FD89A">
+            <wp:extent cx="1182848" cy="1263432"/>
+            <wp:effectExtent l="0" t="0" r="0" b="0"/>
+            <wp:docPr id="25" name="Picture 25" descr="A sign on the side of a road&#10;&#10;Description automatically generated"/>
+            <wp:cNvGraphicFramePr>
+              <a:graphicFrameLocks xmlns:a="http://schemas.openxmlformats.org/drawingml/2006/main" noChangeAspect="1"/>
+            </wp:cNvGraphicFramePr>
+            <a:graphic xmlns:a="http://schemas.openxmlformats.org/drawingml/2006/main">
+              <a:graphicData uri="http://schemas.openxmlformats.org/drawingml/2006/picture">
+                <pic:pic xmlns:pic="http://schemas.openxmlformats.org/drawingml/2006/picture">
+                  <pic:nvPicPr>
+                    <pic:cNvPr id="1" name=""/>
+                    <pic:cNvPicPr/>
+                  </pic:nvPicPr>
+                  <pic:blipFill>
+                    <a:blip r:embed="rId20" cstate="screen">
+                      <a:extLst>
+                        <a:ext uri="{28A0092B-C50C-407E-A947-70E740481C1C}">
+                          <a14:useLocalDpi xmlns:a14="http://schemas.microsoft.com/office/drawing/2010/main"/>
+                        </a:ext>
+                      </a:extLst>
+                    </a:blip>
+                    <a:stretch>
+                      <a:fillRect/>
+                    </a:stretch>
+                  </pic:blipFill>
+                  <pic:spPr>
+                    <a:xfrm>
+                      <a:off x="0" y="0"/>
+                      <a:ext cx="1222812" cy="1306119"/>
+                    </a:xfrm>
+                    <a:prstGeom prst="rect">
+                      <a:avLst/>
+                    </a:prstGeom>
+                  </pic:spPr>
+                </pic:pic>
+              </a:graphicData>
+            </a:graphic>
+          </wp:inline>
+        </w:drawing>
+      </w:r>
+      <w:r>
+        <w:rPr>
+          <w:noProof/>
+        </w:rPr>
+        <w:t xml:space="preserve"> </w:t>
+      </w:r>
+      <w:r>
+        <w:rPr>
+          <w:lang w:val="en-US" w:eastAsia="zh-CN"/>
+        </w:rPr>
+        <w:drawing>
+          <wp:inline distT="0" distB="0" distL="0" distR="0" wp14:anchorId="66E75771" wp14:editId="3AADD2C4">
+            <wp:extent cx="1333849" cy="1241269"/>
+            <wp:effectExtent l="0" t="0" r="0" b="3810"/>
+            <wp:docPr id="26" name="Picture 26" descr="A sign on the side of a road&#10;&#10;Description automatically generated"/>
+            <wp:cNvGraphicFramePr>
+              <a:graphicFrameLocks xmlns:a="http://schemas.openxmlformats.org/drawingml/2006/main" noChangeAspect="1"/>
+            </wp:cNvGraphicFramePr>
+            <a:graphic xmlns:a="http://schemas.openxmlformats.org/drawingml/2006/main">
+              <a:graphicData uri="http://schemas.openxmlformats.org/drawingml/2006/picture">
+                <pic:pic xmlns:pic="http://schemas.openxmlformats.org/drawingml/2006/picture">
+                  <pic:nvPicPr>
+                    <pic:cNvPr id="1" name=""/>
+                    <pic:cNvPicPr/>
+                  </pic:nvPicPr>
+                  <pic:blipFill>
+                    <a:blip r:embed="rId21" cstate="screen">
+                      <a:extLst>
+                        <a:ext uri="{28A0092B-C50C-407E-A947-70E740481C1C}">
+                          <a14:useLocalDpi xmlns:a14="http://schemas.microsoft.com/office/drawing/2010/main"/>
+                        </a:ext>
+                      </a:extLst>
+                    </a:blip>
+                    <a:stretch>
+                      <a:fillRect/>
+                    </a:stretch>
+                  </pic:blipFill>
+                  <pic:spPr>
+                    <a:xfrm>
+                      <a:off x="0" y="0"/>
+                      <a:ext cx="1356184" cy="1262054"/>
+                    </a:xfrm>
+                    <a:prstGeom prst="rect">
+                      <a:avLst/>
+                    </a:prstGeom>
+                  </pic:spPr>
+                </pic:pic>
+              </a:graphicData>
+            </a:graphic>
+          </wp:inline>
+        </w:drawing>
+      </w:r>
+      <w:r>
+        <w:rPr>
+          <w:noProof/>
+        </w:rPr>
+        <w:t xml:space="preserve"> </w:t>
+      </w:r>
+      <w:r>
+        <w:rPr>
+          <w:noProof/>
+        </w:rPr>
+        <w:drawing>
+          <wp:inline distT="0" distB="0" distL="0" distR="0" wp14:anchorId="6088EF87" wp14:editId="14037C28">
+            <wp:extent cx="1392572" cy="1251019"/>
+            <wp:effectExtent l="0" t="0" r="4445" b="6350"/>
+            <wp:docPr id="28" name="Picture 28" descr="A pole that has a sign on the grass&#10;&#10;Description automatically generated"/>
+            <wp:cNvGraphicFramePr>
+              <a:graphicFrameLocks xmlns:a="http://schemas.openxmlformats.org/drawingml/2006/main" noChangeAspect="1"/>
+            </wp:cNvGraphicFramePr>
+            <a:graphic xmlns:a="http://schemas.openxmlformats.org/drawingml/2006/main">
+              <a:graphicData uri="http://schemas.openxmlformats.org/drawingml/2006/picture">
+                <pic:pic xmlns:pic="http://schemas.openxmlformats.org/drawingml/2006/picture">
+                  <pic:nvPicPr>
+                    <pic:cNvPr id="1" name=""/>
+                    <pic:cNvPicPr/>
+                  </pic:nvPicPr>
+                  <pic:blipFill>
+                    <a:blip r:embed="rId22" cstate="screen">
+                      <a:extLst>
+                        <a:ext uri="{28A0092B-C50C-407E-A947-70E740481C1C}">
+                          <a14:useLocalDpi xmlns:a14="http://schemas.microsoft.com/office/drawing/2010/main"/>
+                        </a:ext>
+                      </a:extLst>
+                    </a:blip>
+                    <a:stretch>
+                      <a:fillRect/>
+                    </a:stretch>
+                  </pic:blipFill>
+                  <pic:spPr>
+                    <a:xfrm>
+                      <a:off x="0" y="0"/>
+                      <a:ext cx="1416688" cy="1272683"/>
+                    </a:xfrm>
+                    <a:prstGeom prst="rect">
+                      <a:avLst/>
+                    </a:prstGeom>
+                  </pic:spPr>
+                </pic:pic>
+              </a:graphicData>
+            </a:graphic>
+          </wp:inline>
+        </w:drawing>
+      </w:r>
+      <w:r>
+        <w:rPr>
+          <w:noProof/>
+        </w:rPr>
+        <w:t xml:space="preserve"> </w:t>
+      </w:r>
+      <w:r>
+        <w:rPr>
+          <w:noProof/>
+        </w:rPr>
+        <w:drawing>
+          <wp:inline distT="0" distB="0" distL="0" distR="0" wp14:anchorId="4DD5D36D" wp14:editId="2062AA94">
+            <wp:extent cx="1174458" cy="1241731"/>
+            <wp:effectExtent l="0" t="0" r="0" b="3175"/>
+            <wp:docPr id="29" name="Picture 29" descr="A picture containing outdoor, game, grass, green&#10;&#10;Description automatically generated"/>
+            <wp:cNvGraphicFramePr>
+              <a:graphicFrameLocks xmlns:a="http://schemas.openxmlformats.org/drawingml/2006/main" noChangeAspect="1"/>
+            </wp:cNvGraphicFramePr>
+            <a:graphic xmlns:a="http://schemas.openxmlformats.org/drawingml/2006/main">
+              <a:graphicData uri="http://schemas.openxmlformats.org/drawingml/2006/picture">
+                <pic:pic xmlns:pic="http://schemas.openxmlformats.org/drawingml/2006/picture">
+                  <pic:nvPicPr>
+                    <pic:cNvPr id="1" name=""/>
+                    <pic:cNvPicPr/>
+                  </pic:nvPicPr>
+                  <pic:blipFill>
+                    <a:blip r:embed="rId23" cstate="screen">
+                      <a:extLst>
+                        <a:ext uri="{28A0092B-C50C-407E-A947-70E740481C1C}">
+                          <a14:useLocalDpi xmlns:a14="http://schemas.microsoft.com/office/drawing/2010/main"/>
+                        </a:ext>
+                      </a:extLst>
+                    </a:blip>
+                    <a:stretch>
+                      <a:fillRect/>
+                    </a:stretch>
+                  </pic:blipFill>
+                  <pic:spPr>
+                    <a:xfrm>
+                      <a:off x="0" y="0"/>
+                      <a:ext cx="1187532" cy="1255554"/>
+                    </a:xfrm>
+                    <a:prstGeom prst="rect">
+                      <a:avLst/>
+                    </a:prstGeom>
+                  </pic:spPr>
+                </pic:pic>
+              </a:graphicData>
+            </a:graphic>
+          </wp:inline>
+        </w:drawing>
+      </w:r>
     </w:p>
     <w:sectPr>
       <w:pgSz w:w="11900" w:h="16840"/>
@@ -3452,6 +4323,45 @@
       <w:szCs w:val="18"/>
     </w:rPr>
   </w:style>
+  <w:style w:type="paragraph" w:styleId="BalloonText">
+    <w:name w:val="Balloon Text"/>
+    <w:basedOn w:val="Normal"/>
+    <w:link w:val="BalloonTextChar"/>
+    <w:uiPriority w:val="99"/>
+    <w:semiHidden/>
+    <w:unhideWhenUsed/>
+    <w:rsid w:val="00BC3E9B"/>
+    <w:rPr>
+      <w:rFonts w:ascii="Times New Roman" w:hAnsi="Times New Roman" w:cs="Times New Roman"/>
+      <w:sz w:val="18"/>
+      <w:szCs w:val="18"/>
+    </w:rPr>
+  </w:style>
+  <w:style w:type="character" w:customStyle="1" w:styleId="BalloonTextChar">
+    <w:name w:val="Balloon Text Char"/>
+    <w:basedOn w:val="DefaultParagraphFont"/>
+    <w:link w:val="BalloonText"/>
+    <w:uiPriority w:val="99"/>
+    <w:semiHidden/>
+    <w:rsid w:val="00BC3E9B"/>
+    <w:rPr>
+      <w:rFonts w:ascii="Times New Roman" w:eastAsiaTheme="minorHAnsi" w:hAnsi="Times New Roman" w:cs="Times New Roman"/>
+      <w:sz w:val="18"/>
+      <w:szCs w:val="18"/>
+      <w:lang w:eastAsia="en-US"/>
+    </w:rPr>
+  </w:style>
+  <w:style w:type="paragraph" w:styleId="ListParagraph">
+    <w:name w:val="List Paragraph"/>
+    <w:basedOn w:val="Normal"/>
+    <w:uiPriority w:val="34"/>
+    <w:qFormat/>
+    <w:rsid w:val="00BC3E9B"/>
+    <w:pPr>
+      <w:ind w:left="720"/>
+      <w:contextualSpacing/>
+    </w:pPr>
+  </w:style>
 </w:styles>
 </file>
 

</xml_diff>